<commit_message>
fix : report doc
</commit_message>
<xml_diff>
--- a/docs/2022 공개SW 개발자 대회 - 팀 오라클.docx
+++ b/docs/2022 공개SW 개발자 대회 - 팀 오라클.docx
@@ -30,7 +30,7 @@
                     <pic:cNvPicPr/>
                   </pic:nvPicPr>
                   <pic:blipFill>
-                    <a:blip r:embed="rId5" cstate="print">
+                    <a:blip r:embed="rId6" cstate="print">
                       <a:extLst>
                         <a:ext uri="{28A0092B-C50C-407E-A947-70E740481C1C}">
                           <a14:useLocalDpi xmlns:a14="http://schemas.microsoft.com/office/drawing/2010/main" val="0"/>
@@ -156,7 +156,7 @@
     </w:p>
     <w:tbl>
       <w:tblPr>
-        <w:tblStyle w:val="a4"/>
+        <w:tblStyle w:val="a6"/>
         <w:tblW w:w="0" w:type="auto"/>
         <w:tblLook w:val="04A0" w:firstRow="1" w:lastRow="0" w:firstColumn="1" w:lastColumn="0" w:noHBand="0" w:noVBand="1"/>
       </w:tblPr>
@@ -403,16 +403,9 @@
             <w:proofErr w:type="spellEnd"/>
             <w:r>
               <w:rPr>
-                <w:rFonts w:hint="eastAsia"/>
-                <w:lang w:eastAsia="ko-KR"/>
-              </w:rPr>
-              <w:t xml:space="preserve"> </w:t>
-            </w:r>
-            <w:r>
-              <w:rPr>
-                <w:lang w:eastAsia="ko-KR"/>
-              </w:rPr>
-              <w:t xml:space="preserve">- </w:t>
+                <w:lang w:eastAsia="ko-KR"/>
+              </w:rPr>
+              <w:t>(</w:t>
             </w:r>
             <w:r>
               <w:rPr>
@@ -420,6 +413,13 @@
                 <w:lang w:eastAsia="ko-KR"/>
               </w:rPr>
               <w:t>블록체인</w:t>
+            </w:r>
+            <w:r>
+              <w:rPr>
+                <w:rFonts w:hint="eastAsia"/>
+                <w:lang w:eastAsia="ko-KR"/>
+              </w:rPr>
+              <w:t>)</w:t>
             </w:r>
           </w:p>
         </w:tc>
@@ -442,7 +442,7 @@
     </w:p>
     <w:tbl>
       <w:tblPr>
-        <w:tblStyle w:val="a4"/>
+        <w:tblStyle w:val="a6"/>
         <w:tblW w:w="0" w:type="auto"/>
         <w:tblLook w:val="04A0" w:firstRow="1" w:lastRow="0" w:firstColumn="1" w:lastColumn="0" w:noHBand="0" w:noVBand="1"/>
       </w:tblPr>
@@ -995,7 +995,7 @@
     </w:p>
     <w:tbl>
       <w:tblPr>
-        <w:tblStyle w:val="a4"/>
+        <w:tblStyle w:val="a6"/>
         <w:tblW w:w="0" w:type="auto"/>
         <w:tblLook w:val="04A0" w:firstRow="1" w:lastRow="0" w:firstColumn="1" w:lastColumn="0" w:noHBand="0" w:noVBand="1"/>
       </w:tblPr>
@@ -1223,6 +1223,7 @@
           <w:p>
             <w:pPr>
               <w:rPr>
+                <w:rFonts w:hint="eastAsia"/>
                 <w:lang w:eastAsia="ko-KR"/>
               </w:rPr>
             </w:pPr>
@@ -1386,17 +1387,174 @@
           <w:lang w:eastAsia="ko-KR"/>
         </w:rPr>
       </w:pPr>
-      <w:r>
-        <w:rPr>
-          <w:rFonts w:hint="eastAsia"/>
-          <w:lang w:eastAsia="ko-KR"/>
-        </w:rPr>
-        <w:t>목차</w:t>
-      </w:r>
     </w:p>
     <w:p>
       <w:pPr>
-        <w:pStyle w:val="a3"/>
+        <w:rPr>
+          <w:lang w:eastAsia="ko-KR"/>
+        </w:rPr>
+      </w:pPr>
+    </w:p>
+    <w:p>
+      <w:pPr>
+        <w:rPr>
+          <w:lang w:eastAsia="ko-KR"/>
+        </w:rPr>
+      </w:pPr>
+    </w:p>
+    <w:p>
+      <w:pPr>
+        <w:rPr>
+          <w:lang w:eastAsia="ko-KR"/>
+        </w:rPr>
+      </w:pPr>
+    </w:p>
+    <w:p>
+      <w:pPr>
+        <w:rPr>
+          <w:lang w:eastAsia="ko-KR"/>
+        </w:rPr>
+      </w:pPr>
+    </w:p>
+    <w:p>
+      <w:pPr>
+        <w:rPr>
+          <w:lang w:eastAsia="ko-KR"/>
+        </w:rPr>
+      </w:pPr>
+    </w:p>
+    <w:p>
+      <w:pPr>
+        <w:rPr>
+          <w:lang w:eastAsia="ko-KR"/>
+        </w:rPr>
+      </w:pPr>
+    </w:p>
+    <w:p>
+      <w:pPr>
+        <w:rPr>
+          <w:lang w:eastAsia="ko-KR"/>
+        </w:rPr>
+      </w:pPr>
+    </w:p>
+    <w:p>
+      <w:pPr>
+        <w:rPr>
+          <w:lang w:eastAsia="ko-KR"/>
+        </w:rPr>
+      </w:pPr>
+    </w:p>
+    <w:p>
+      <w:pPr>
+        <w:rPr>
+          <w:rFonts w:hint="eastAsia"/>
+          <w:lang w:eastAsia="ko-KR"/>
+        </w:rPr>
+      </w:pPr>
+    </w:p>
+    <w:p>
+      <w:pPr>
+        <w:rPr>
+          <w:lang w:eastAsia="ko-KR"/>
+        </w:rPr>
+      </w:pPr>
+    </w:p>
+    <w:p>
+      <w:pPr>
+        <w:rPr>
+          <w:lang w:eastAsia="ko-KR"/>
+        </w:rPr>
+      </w:pPr>
+    </w:p>
+    <w:p>
+      <w:pPr>
+        <w:rPr>
+          <w:lang w:eastAsia="ko-KR"/>
+        </w:rPr>
+      </w:pPr>
+    </w:p>
+    <w:p>
+      <w:pPr>
+        <w:rPr>
+          <w:lang w:eastAsia="ko-KR"/>
+        </w:rPr>
+      </w:pPr>
+    </w:p>
+    <w:p>
+      <w:pPr>
+        <w:rPr>
+          <w:lang w:eastAsia="ko-KR"/>
+        </w:rPr>
+      </w:pPr>
+    </w:p>
+    <w:p>
+      <w:pPr>
+        <w:rPr>
+          <w:lang w:eastAsia="ko-KR"/>
+        </w:rPr>
+      </w:pPr>
+    </w:p>
+    <w:p>
+      <w:pPr>
+        <w:rPr>
+          <w:lang w:eastAsia="ko-KR"/>
+        </w:rPr>
+      </w:pPr>
+    </w:p>
+    <w:p>
+      <w:pPr>
+        <w:rPr>
+          <w:lang w:eastAsia="ko-KR"/>
+        </w:rPr>
+      </w:pPr>
+    </w:p>
+    <w:p>
+      <w:pPr>
+        <w:rPr>
+          <w:lang w:eastAsia="ko-KR"/>
+        </w:rPr>
+      </w:pPr>
+    </w:p>
+    <w:p>
+      <w:pPr>
+        <w:rPr>
+          <w:lang w:eastAsia="ko-KR"/>
+        </w:rPr>
+      </w:pPr>
+    </w:p>
+    <w:p>
+      <w:pPr>
+        <w:rPr>
+          <w:lang w:eastAsia="ko-KR"/>
+        </w:rPr>
+      </w:pPr>
+    </w:p>
+    <w:p>
+      <w:pPr>
+        <w:rPr>
+          <w:rFonts w:hint="eastAsia"/>
+          <w:lang w:eastAsia="ko-KR"/>
+        </w:rPr>
+      </w:pPr>
+    </w:p>
+    <w:p>
+      <w:pPr>
+        <w:rPr>
+          <w:lang w:eastAsia="ko-KR"/>
+        </w:rPr>
+      </w:pPr>
+      <w:r>
+        <w:rPr>
+          <w:rFonts w:hint="eastAsia"/>
+          <w:lang w:eastAsia="ko-KR"/>
+        </w:rPr>
+        <w:lastRenderedPageBreak/>
+        <w:t>목차</w:t>
+      </w:r>
+    </w:p>
+    <w:p>
+      <w:pPr>
+        <w:pStyle w:val="a5"/>
         <w:numPr>
           <w:ilvl w:val="0"/>
           <w:numId w:val="1"/>
@@ -1430,7 +1588,2993 @@
     </w:p>
     <w:p>
       <w:pPr>
-        <w:pStyle w:val="a3"/>
+        <w:pStyle w:val="a5"/>
+        <w:numPr>
+          <w:ilvl w:val="0"/>
+          <w:numId w:val="14"/>
+        </w:numPr>
+        <w:ind w:leftChars="0"/>
+        <w:rPr>
+          <w:lang w:eastAsia="ko-KR"/>
+        </w:rPr>
+      </w:pPr>
+      <w:r>
+        <w:rPr>
+          <w:rFonts w:hint="eastAsia"/>
+          <w:lang w:eastAsia="ko-KR"/>
+        </w:rPr>
+        <w:t>프로젝트</w:t>
+      </w:r>
+      <w:r>
+        <w:rPr>
+          <w:rFonts w:hint="eastAsia"/>
+          <w:lang w:eastAsia="ko-KR"/>
+        </w:rPr>
+        <w:t xml:space="preserve"> </w:t>
+      </w:r>
+      <w:r>
+        <w:rPr>
+          <w:rFonts w:hint="eastAsia"/>
+          <w:lang w:eastAsia="ko-KR"/>
+        </w:rPr>
+        <w:t>개발</w:t>
+      </w:r>
+      <w:r>
+        <w:rPr>
+          <w:rFonts w:hint="eastAsia"/>
+          <w:lang w:eastAsia="ko-KR"/>
+        </w:rPr>
+        <w:t xml:space="preserve"> </w:t>
+      </w:r>
+      <w:r>
+        <w:rPr>
+          <w:rFonts w:hint="eastAsia"/>
+          <w:lang w:eastAsia="ko-KR"/>
+        </w:rPr>
+        <w:t>배경</w:t>
+      </w:r>
+    </w:p>
+    <w:p>
+      <w:pPr>
+        <w:pStyle w:val="a5"/>
+        <w:ind w:leftChars="0" w:left="760"/>
+        <w:rPr>
+          <w:lang w:eastAsia="ko-KR"/>
+        </w:rPr>
+      </w:pPr>
+      <w:r>
+        <w:rPr>
+          <w:rFonts w:hint="eastAsia"/>
+          <w:lang w:eastAsia="ko-KR"/>
+        </w:rPr>
+        <w:t>우리나라</w:t>
+      </w:r>
+      <w:r>
+        <w:rPr>
+          <w:rFonts w:hint="eastAsia"/>
+          <w:lang w:eastAsia="ko-KR"/>
+        </w:rPr>
+        <w:t xml:space="preserve"> </w:t>
+      </w:r>
+      <w:r>
+        <w:rPr>
+          <w:rFonts w:hint="eastAsia"/>
+          <w:lang w:eastAsia="ko-KR"/>
+        </w:rPr>
+        <w:t>법제는</w:t>
+      </w:r>
+      <w:r>
+        <w:rPr>
+          <w:rFonts w:hint="eastAsia"/>
+          <w:lang w:eastAsia="ko-KR"/>
+        </w:rPr>
+        <w:t xml:space="preserve"> </w:t>
+      </w:r>
+      <w:proofErr w:type="spellStart"/>
+      <w:r>
+        <w:rPr>
+          <w:rFonts w:hint="eastAsia"/>
+          <w:lang w:eastAsia="ko-KR"/>
+        </w:rPr>
+        <w:t>비의료인</w:t>
+      </w:r>
+      <w:proofErr w:type="spellEnd"/>
+      <w:r>
+        <w:rPr>
+          <w:rFonts w:hint="eastAsia"/>
+          <w:lang w:eastAsia="ko-KR"/>
+        </w:rPr>
+        <w:t>(</w:t>
+      </w:r>
+      <w:proofErr w:type="spellStart"/>
+      <w:r>
+        <w:rPr>
+          <w:rFonts w:hint="eastAsia"/>
+          <w:lang w:eastAsia="ko-KR"/>
+        </w:rPr>
+        <w:t>타투이스트</w:t>
+      </w:r>
+      <w:proofErr w:type="spellEnd"/>
+      <w:r>
+        <w:rPr>
+          <w:rFonts w:hint="eastAsia"/>
+          <w:lang w:eastAsia="ko-KR"/>
+        </w:rPr>
+        <w:t>)</w:t>
+      </w:r>
+      <w:r>
+        <w:rPr>
+          <w:rFonts w:hint="eastAsia"/>
+          <w:lang w:eastAsia="ko-KR"/>
+        </w:rPr>
+        <w:t>에</w:t>
+      </w:r>
+      <w:r>
+        <w:rPr>
+          <w:rFonts w:hint="eastAsia"/>
+          <w:lang w:eastAsia="ko-KR"/>
+        </w:rPr>
+        <w:t xml:space="preserve"> </w:t>
+      </w:r>
+      <w:r>
+        <w:rPr>
+          <w:rFonts w:hint="eastAsia"/>
+          <w:lang w:eastAsia="ko-KR"/>
+        </w:rPr>
+        <w:t>의한</w:t>
+      </w:r>
+      <w:r>
+        <w:rPr>
+          <w:rFonts w:hint="eastAsia"/>
+          <w:lang w:eastAsia="ko-KR"/>
+        </w:rPr>
+        <w:t xml:space="preserve"> </w:t>
+      </w:r>
+      <w:r>
+        <w:rPr>
+          <w:rFonts w:hint="eastAsia"/>
+          <w:lang w:eastAsia="ko-KR"/>
+        </w:rPr>
+        <w:t>문신</w:t>
+      </w:r>
+      <w:r>
+        <w:rPr>
+          <w:rFonts w:hint="eastAsia"/>
+          <w:lang w:eastAsia="ko-KR"/>
+        </w:rPr>
+        <w:t>(</w:t>
+      </w:r>
+      <w:proofErr w:type="spellStart"/>
+      <w:r>
+        <w:rPr>
+          <w:rFonts w:hint="eastAsia"/>
+          <w:lang w:eastAsia="ko-KR"/>
+        </w:rPr>
+        <w:t>타투</w:t>
+      </w:r>
+      <w:proofErr w:type="spellEnd"/>
+      <w:r>
+        <w:rPr>
+          <w:lang w:eastAsia="ko-KR"/>
+        </w:rPr>
+        <w:t xml:space="preserve">) </w:t>
+      </w:r>
+      <w:r>
+        <w:rPr>
+          <w:rFonts w:hint="eastAsia"/>
+          <w:lang w:eastAsia="ko-KR"/>
+        </w:rPr>
+        <w:t>시술을</w:t>
+      </w:r>
+      <w:r>
+        <w:rPr>
+          <w:rFonts w:hint="eastAsia"/>
+          <w:lang w:eastAsia="ko-KR"/>
+        </w:rPr>
+        <w:t xml:space="preserve"> </w:t>
+      </w:r>
+      <w:r>
+        <w:rPr>
+          <w:rFonts w:hint="eastAsia"/>
+          <w:lang w:eastAsia="ko-KR"/>
+        </w:rPr>
+        <w:t>금지하고</w:t>
+      </w:r>
+      <w:r>
+        <w:rPr>
+          <w:rFonts w:hint="eastAsia"/>
+          <w:lang w:eastAsia="ko-KR"/>
+        </w:rPr>
+        <w:t xml:space="preserve"> </w:t>
+      </w:r>
+      <w:r>
+        <w:rPr>
+          <w:rFonts w:hint="eastAsia"/>
+          <w:lang w:eastAsia="ko-KR"/>
+        </w:rPr>
+        <w:t>있다</w:t>
+      </w:r>
+      <w:r>
+        <w:rPr>
+          <w:rFonts w:hint="eastAsia"/>
+          <w:lang w:eastAsia="ko-KR"/>
+        </w:rPr>
+        <w:t>.</w:t>
+      </w:r>
+      <w:r>
+        <w:rPr>
+          <w:lang w:eastAsia="ko-KR"/>
+        </w:rPr>
+        <w:t xml:space="preserve"> </w:t>
+      </w:r>
+      <w:r>
+        <w:rPr>
+          <w:rFonts w:hint="eastAsia"/>
+          <w:lang w:eastAsia="ko-KR"/>
+        </w:rPr>
+        <w:t>문신</w:t>
+      </w:r>
+      <w:r>
+        <w:rPr>
+          <w:rFonts w:hint="eastAsia"/>
+          <w:lang w:eastAsia="ko-KR"/>
+        </w:rPr>
+        <w:t xml:space="preserve"> </w:t>
+      </w:r>
+      <w:r>
+        <w:rPr>
+          <w:rFonts w:hint="eastAsia"/>
+          <w:lang w:eastAsia="ko-KR"/>
+        </w:rPr>
+        <w:t>시술은</w:t>
+      </w:r>
+      <w:r>
+        <w:rPr>
+          <w:rFonts w:hint="eastAsia"/>
+          <w:lang w:eastAsia="ko-KR"/>
+        </w:rPr>
+        <w:t xml:space="preserve"> </w:t>
+      </w:r>
+      <w:r>
+        <w:rPr>
+          <w:rFonts w:hint="eastAsia"/>
+          <w:lang w:eastAsia="ko-KR"/>
+        </w:rPr>
+        <w:t>바늘</w:t>
+      </w:r>
+      <w:r>
+        <w:rPr>
+          <w:rFonts w:hint="eastAsia"/>
+          <w:lang w:eastAsia="ko-KR"/>
+        </w:rPr>
+        <w:t xml:space="preserve"> </w:t>
+      </w:r>
+      <w:r>
+        <w:rPr>
+          <w:rFonts w:hint="eastAsia"/>
+          <w:lang w:eastAsia="ko-KR"/>
+        </w:rPr>
+        <w:t>등을</w:t>
+      </w:r>
+      <w:r>
+        <w:rPr>
+          <w:rFonts w:hint="eastAsia"/>
+          <w:lang w:eastAsia="ko-KR"/>
+        </w:rPr>
+        <w:t xml:space="preserve"> </w:t>
+      </w:r>
+      <w:r>
+        <w:rPr>
+          <w:rFonts w:hint="eastAsia"/>
+          <w:lang w:eastAsia="ko-KR"/>
+        </w:rPr>
+        <w:t>이용한</w:t>
+      </w:r>
+      <w:r>
+        <w:rPr>
+          <w:rFonts w:hint="eastAsia"/>
+          <w:lang w:eastAsia="ko-KR"/>
+        </w:rPr>
+        <w:t xml:space="preserve"> </w:t>
+      </w:r>
+      <w:r>
+        <w:rPr>
+          <w:rFonts w:hint="eastAsia"/>
+          <w:lang w:eastAsia="ko-KR"/>
+        </w:rPr>
+        <w:t>피부</w:t>
+      </w:r>
+      <w:r>
+        <w:rPr>
+          <w:rFonts w:hint="eastAsia"/>
+          <w:lang w:eastAsia="ko-KR"/>
+        </w:rPr>
+        <w:t xml:space="preserve"> </w:t>
+      </w:r>
+      <w:r>
+        <w:rPr>
+          <w:rFonts w:hint="eastAsia"/>
+          <w:lang w:eastAsia="ko-KR"/>
+        </w:rPr>
+        <w:t>침습</w:t>
+      </w:r>
+      <w:r>
+        <w:rPr>
+          <w:rFonts w:hint="eastAsia"/>
+          <w:lang w:eastAsia="ko-KR"/>
+        </w:rPr>
+        <w:t xml:space="preserve"> </w:t>
+      </w:r>
+      <w:r>
+        <w:rPr>
+          <w:rFonts w:hint="eastAsia"/>
+          <w:lang w:eastAsia="ko-KR"/>
+        </w:rPr>
+        <w:t>행위로</w:t>
+      </w:r>
+      <w:r>
+        <w:rPr>
+          <w:rFonts w:hint="eastAsia"/>
+          <w:lang w:eastAsia="ko-KR"/>
+        </w:rPr>
+        <w:t xml:space="preserve"> </w:t>
+      </w:r>
+      <w:r>
+        <w:rPr>
+          <w:rFonts w:hint="eastAsia"/>
+          <w:lang w:eastAsia="ko-KR"/>
+        </w:rPr>
+        <w:t>분류되기</w:t>
+      </w:r>
+      <w:r>
+        <w:rPr>
+          <w:rFonts w:hint="eastAsia"/>
+          <w:lang w:eastAsia="ko-KR"/>
+        </w:rPr>
+        <w:t xml:space="preserve"> </w:t>
+      </w:r>
+      <w:r>
+        <w:rPr>
+          <w:rFonts w:hint="eastAsia"/>
+          <w:lang w:eastAsia="ko-KR"/>
+        </w:rPr>
+        <w:t>때문에</w:t>
+      </w:r>
+      <w:r>
+        <w:rPr>
+          <w:rFonts w:hint="eastAsia"/>
+          <w:lang w:eastAsia="ko-KR"/>
+        </w:rPr>
+        <w:t xml:space="preserve">, </w:t>
+      </w:r>
+      <w:r>
+        <w:rPr>
+          <w:rFonts w:hint="eastAsia"/>
+          <w:lang w:eastAsia="ko-KR"/>
+        </w:rPr>
+        <w:t>의료</w:t>
+      </w:r>
+      <w:r>
+        <w:rPr>
+          <w:rFonts w:hint="eastAsia"/>
+          <w:lang w:eastAsia="ko-KR"/>
+        </w:rPr>
+        <w:t xml:space="preserve"> </w:t>
+      </w:r>
+      <w:r>
+        <w:rPr>
+          <w:rFonts w:hint="eastAsia"/>
+          <w:lang w:eastAsia="ko-KR"/>
+        </w:rPr>
+        <w:t>지식을</w:t>
+      </w:r>
+      <w:r>
+        <w:rPr>
+          <w:rFonts w:hint="eastAsia"/>
+          <w:lang w:eastAsia="ko-KR"/>
+        </w:rPr>
+        <w:t xml:space="preserve"> </w:t>
+      </w:r>
+      <w:r>
+        <w:rPr>
+          <w:rFonts w:hint="eastAsia"/>
+          <w:lang w:eastAsia="ko-KR"/>
+        </w:rPr>
+        <w:t>갖춘</w:t>
+      </w:r>
+      <w:r>
+        <w:rPr>
+          <w:rFonts w:hint="eastAsia"/>
+          <w:lang w:eastAsia="ko-KR"/>
+        </w:rPr>
+        <w:t xml:space="preserve"> </w:t>
+      </w:r>
+      <w:r>
+        <w:rPr>
+          <w:rFonts w:hint="eastAsia"/>
+          <w:lang w:eastAsia="ko-KR"/>
+        </w:rPr>
+        <w:t>전문의가</w:t>
+      </w:r>
+      <w:r>
+        <w:rPr>
+          <w:rFonts w:hint="eastAsia"/>
+          <w:lang w:eastAsia="ko-KR"/>
+        </w:rPr>
+        <w:t xml:space="preserve"> </w:t>
+      </w:r>
+      <w:r>
+        <w:rPr>
+          <w:rFonts w:hint="eastAsia"/>
+          <w:lang w:eastAsia="ko-KR"/>
+        </w:rPr>
+        <w:t>시술하지</w:t>
+      </w:r>
+      <w:r>
+        <w:rPr>
+          <w:rFonts w:hint="eastAsia"/>
+          <w:lang w:eastAsia="ko-KR"/>
+        </w:rPr>
+        <w:t xml:space="preserve"> </w:t>
+      </w:r>
+      <w:r>
+        <w:rPr>
+          <w:rFonts w:hint="eastAsia"/>
+          <w:lang w:eastAsia="ko-KR"/>
+        </w:rPr>
+        <w:t>않으면</w:t>
+      </w:r>
+      <w:r>
+        <w:rPr>
+          <w:rFonts w:hint="eastAsia"/>
+          <w:lang w:eastAsia="ko-KR"/>
+        </w:rPr>
+        <w:t xml:space="preserve"> </w:t>
+      </w:r>
+      <w:r>
+        <w:rPr>
+          <w:rFonts w:hint="eastAsia"/>
+          <w:lang w:eastAsia="ko-KR"/>
+        </w:rPr>
+        <w:t>부작용</w:t>
+      </w:r>
+      <w:r>
+        <w:rPr>
+          <w:rFonts w:hint="eastAsia"/>
+          <w:lang w:eastAsia="ko-KR"/>
+        </w:rPr>
+        <w:t>,</w:t>
+      </w:r>
+      <w:r>
+        <w:rPr>
+          <w:lang w:eastAsia="ko-KR"/>
+        </w:rPr>
+        <w:t xml:space="preserve"> </w:t>
+      </w:r>
+      <w:r>
+        <w:rPr>
+          <w:rFonts w:hint="eastAsia"/>
+          <w:lang w:eastAsia="ko-KR"/>
+        </w:rPr>
+        <w:t>감염</w:t>
+      </w:r>
+      <w:r>
+        <w:rPr>
+          <w:rFonts w:hint="eastAsia"/>
+          <w:lang w:eastAsia="ko-KR"/>
+        </w:rPr>
+        <w:t>,</w:t>
+      </w:r>
+      <w:r>
+        <w:rPr>
+          <w:lang w:eastAsia="ko-KR"/>
+        </w:rPr>
+        <w:t xml:space="preserve"> </w:t>
+      </w:r>
+      <w:r>
+        <w:rPr>
+          <w:rFonts w:hint="eastAsia"/>
+          <w:lang w:eastAsia="ko-KR"/>
+        </w:rPr>
+        <w:t>응급상황</w:t>
+      </w:r>
+      <w:r>
+        <w:rPr>
+          <w:rFonts w:hint="eastAsia"/>
+          <w:lang w:eastAsia="ko-KR"/>
+        </w:rPr>
+        <w:t xml:space="preserve"> </w:t>
+      </w:r>
+      <w:r>
+        <w:rPr>
+          <w:rFonts w:hint="eastAsia"/>
+          <w:lang w:eastAsia="ko-KR"/>
+        </w:rPr>
+        <w:t>등의</w:t>
+      </w:r>
+      <w:r>
+        <w:rPr>
+          <w:rFonts w:hint="eastAsia"/>
+          <w:lang w:eastAsia="ko-KR"/>
+        </w:rPr>
+        <w:t xml:space="preserve"> </w:t>
+      </w:r>
+      <w:proofErr w:type="spellStart"/>
+      <w:r>
+        <w:rPr>
+          <w:rFonts w:hint="eastAsia"/>
+          <w:lang w:eastAsia="ko-KR"/>
+        </w:rPr>
+        <w:t>보건위생</w:t>
+      </w:r>
+      <w:r>
+        <w:rPr>
+          <w:rFonts w:hint="eastAsia"/>
+          <w:lang w:eastAsia="ko-KR"/>
+        </w:rPr>
+        <w:t>상</w:t>
+      </w:r>
+      <w:proofErr w:type="spellEnd"/>
+      <w:r>
+        <w:rPr>
+          <w:rFonts w:hint="eastAsia"/>
+          <w:lang w:eastAsia="ko-KR"/>
+        </w:rPr>
+        <w:t xml:space="preserve"> </w:t>
+      </w:r>
+      <w:r>
+        <w:rPr>
+          <w:rFonts w:hint="eastAsia"/>
+          <w:lang w:eastAsia="ko-KR"/>
+        </w:rPr>
+        <w:t>위해가</w:t>
+      </w:r>
+      <w:r>
+        <w:rPr>
+          <w:rFonts w:hint="eastAsia"/>
+          <w:lang w:eastAsia="ko-KR"/>
+        </w:rPr>
+        <w:t xml:space="preserve"> </w:t>
+      </w:r>
+      <w:r>
+        <w:rPr>
+          <w:rFonts w:hint="eastAsia"/>
+          <w:lang w:eastAsia="ko-KR"/>
+        </w:rPr>
+        <w:t>발생할</w:t>
+      </w:r>
+      <w:r>
+        <w:rPr>
+          <w:rFonts w:hint="eastAsia"/>
+          <w:lang w:eastAsia="ko-KR"/>
+        </w:rPr>
+        <w:t xml:space="preserve"> </w:t>
+      </w:r>
+      <w:r>
+        <w:rPr>
+          <w:rFonts w:hint="eastAsia"/>
+          <w:lang w:eastAsia="ko-KR"/>
+        </w:rPr>
+        <w:t>가능성이</w:t>
+      </w:r>
+      <w:r>
+        <w:rPr>
+          <w:rFonts w:hint="eastAsia"/>
+          <w:lang w:eastAsia="ko-KR"/>
+        </w:rPr>
+        <w:t xml:space="preserve"> </w:t>
+      </w:r>
+      <w:r>
+        <w:rPr>
+          <w:rFonts w:hint="eastAsia"/>
+          <w:lang w:eastAsia="ko-KR"/>
+        </w:rPr>
+        <w:t>있다</w:t>
+      </w:r>
+      <w:r>
+        <w:rPr>
+          <w:rFonts w:hint="eastAsia"/>
+          <w:lang w:eastAsia="ko-KR"/>
+        </w:rPr>
+        <w:t>.</w:t>
+      </w:r>
+    </w:p>
+    <w:p>
+      <w:pPr>
+        <w:pStyle w:val="a5"/>
+        <w:ind w:leftChars="0" w:left="760"/>
+        <w:rPr>
+          <w:lang w:eastAsia="ko-KR"/>
+        </w:rPr>
+      </w:pPr>
+      <w:r>
+        <w:rPr>
+          <w:lang w:eastAsia="ko-KR"/>
+        </w:rPr>
+        <w:t xml:space="preserve"> </w:t>
+      </w:r>
+    </w:p>
+    <w:p>
+      <w:pPr>
+        <w:pStyle w:val="a5"/>
+        <w:ind w:leftChars="0" w:left="760"/>
+        <w:rPr>
+          <w:lang w:eastAsia="ko-KR"/>
+        </w:rPr>
+      </w:pPr>
+      <w:r>
+        <w:rPr>
+          <w:rFonts w:hint="eastAsia"/>
+          <w:lang w:eastAsia="ko-KR"/>
+        </w:rPr>
+        <w:t>문신</w:t>
+      </w:r>
+      <w:r>
+        <w:rPr>
+          <w:lang w:eastAsia="ko-KR"/>
+        </w:rPr>
+        <w:t xml:space="preserve"> </w:t>
+      </w:r>
+      <w:r>
+        <w:rPr>
+          <w:rFonts w:hint="eastAsia"/>
+          <w:lang w:eastAsia="ko-KR"/>
+        </w:rPr>
+        <w:t>부작용에</w:t>
+      </w:r>
+      <w:r>
+        <w:rPr>
+          <w:rFonts w:hint="eastAsia"/>
+          <w:lang w:eastAsia="ko-KR"/>
+        </w:rPr>
+        <w:t xml:space="preserve"> </w:t>
+      </w:r>
+      <w:r>
+        <w:rPr>
+          <w:rFonts w:hint="eastAsia"/>
+          <w:lang w:eastAsia="ko-KR"/>
+        </w:rPr>
+        <w:t>관한</w:t>
+      </w:r>
+      <w:r>
+        <w:rPr>
+          <w:rFonts w:hint="eastAsia"/>
+          <w:lang w:eastAsia="ko-KR"/>
+        </w:rPr>
+        <w:t xml:space="preserve"> </w:t>
+      </w:r>
+      <w:r>
+        <w:rPr>
+          <w:rFonts w:hint="eastAsia"/>
+          <w:lang w:eastAsia="ko-KR"/>
+        </w:rPr>
+        <w:t>문헌을</w:t>
+      </w:r>
+      <w:r>
+        <w:rPr>
+          <w:rFonts w:hint="eastAsia"/>
+          <w:lang w:eastAsia="ko-KR"/>
+        </w:rPr>
+        <w:t xml:space="preserve"> </w:t>
+      </w:r>
+      <w:r>
+        <w:rPr>
+          <w:rFonts w:hint="eastAsia"/>
+          <w:lang w:eastAsia="ko-KR"/>
+        </w:rPr>
+        <w:t>조사해본</w:t>
+      </w:r>
+      <w:r>
+        <w:rPr>
+          <w:rFonts w:hint="eastAsia"/>
+          <w:lang w:eastAsia="ko-KR"/>
+        </w:rPr>
+        <w:t xml:space="preserve"> </w:t>
+      </w:r>
+      <w:r>
+        <w:rPr>
+          <w:rFonts w:hint="eastAsia"/>
+          <w:lang w:eastAsia="ko-KR"/>
+        </w:rPr>
+        <w:t>결과</w:t>
+      </w:r>
+      <w:r>
+        <w:rPr>
+          <w:rFonts w:hint="eastAsia"/>
+          <w:lang w:eastAsia="ko-KR"/>
+        </w:rPr>
+        <w:t>,</w:t>
+      </w:r>
+      <w:r>
+        <w:rPr>
+          <w:lang w:eastAsia="ko-KR"/>
+        </w:rPr>
+        <w:t xml:space="preserve"> </w:t>
+      </w:r>
+      <w:proofErr w:type="spellStart"/>
+      <w:r>
+        <w:rPr>
+          <w:rFonts w:hint="eastAsia"/>
+          <w:lang w:eastAsia="ko-KR"/>
+        </w:rPr>
+        <w:t>피시술자</w:t>
+      </w:r>
+      <w:proofErr w:type="spellEnd"/>
+      <w:r>
+        <w:rPr>
+          <w:rFonts w:hint="eastAsia"/>
+          <w:lang w:eastAsia="ko-KR"/>
+        </w:rPr>
+        <w:t>(</w:t>
+      </w:r>
+      <w:r>
+        <w:rPr>
+          <w:rFonts w:hint="eastAsia"/>
+          <w:lang w:eastAsia="ko-KR"/>
+        </w:rPr>
+        <w:t>고객</w:t>
+      </w:r>
+      <w:r>
+        <w:rPr>
+          <w:rFonts w:hint="eastAsia"/>
+          <w:lang w:eastAsia="ko-KR"/>
+        </w:rPr>
+        <w:t>)</w:t>
+      </w:r>
+      <w:r>
+        <w:rPr>
+          <w:rFonts w:hint="eastAsia"/>
+          <w:lang w:eastAsia="ko-KR"/>
+        </w:rPr>
+        <w:t>의</w:t>
+      </w:r>
+      <w:r>
+        <w:rPr>
+          <w:rFonts w:hint="eastAsia"/>
+          <w:lang w:eastAsia="ko-KR"/>
+        </w:rPr>
+        <w:t xml:space="preserve"> </w:t>
+      </w:r>
+      <w:r>
+        <w:rPr>
+          <w:rFonts w:hint="eastAsia"/>
+          <w:lang w:eastAsia="ko-KR"/>
+        </w:rPr>
+        <w:t>약</w:t>
+      </w:r>
+      <w:r>
+        <w:rPr>
+          <w:rFonts w:hint="eastAsia"/>
+          <w:lang w:eastAsia="ko-KR"/>
+        </w:rPr>
+        <w:t xml:space="preserve"> </w:t>
+      </w:r>
+      <w:r>
+        <w:rPr>
+          <w:lang w:eastAsia="ko-KR"/>
+        </w:rPr>
+        <w:t>10%</w:t>
+      </w:r>
+      <w:r>
+        <w:rPr>
+          <w:rFonts w:hint="eastAsia"/>
+          <w:lang w:eastAsia="ko-KR"/>
+        </w:rPr>
+        <w:t>가</w:t>
+      </w:r>
+      <w:r>
+        <w:rPr>
+          <w:rFonts w:hint="eastAsia"/>
+          <w:lang w:eastAsia="ko-KR"/>
+        </w:rPr>
+        <w:t xml:space="preserve"> </w:t>
+      </w:r>
+      <w:r>
+        <w:rPr>
+          <w:rFonts w:hint="eastAsia"/>
+          <w:lang w:eastAsia="ko-KR"/>
+        </w:rPr>
+        <w:t>시술</w:t>
+      </w:r>
+      <w:r>
+        <w:rPr>
+          <w:rFonts w:hint="eastAsia"/>
+          <w:lang w:eastAsia="ko-KR"/>
+        </w:rPr>
+        <w:t xml:space="preserve"> </w:t>
+      </w:r>
+      <w:r>
+        <w:rPr>
+          <w:rFonts w:hint="eastAsia"/>
+          <w:lang w:eastAsia="ko-KR"/>
+        </w:rPr>
+        <w:t>부작용을</w:t>
+      </w:r>
+      <w:r>
+        <w:rPr>
+          <w:rFonts w:hint="eastAsia"/>
+          <w:lang w:eastAsia="ko-KR"/>
+        </w:rPr>
+        <w:t xml:space="preserve"> </w:t>
+      </w:r>
+      <w:r>
+        <w:rPr>
+          <w:rFonts w:hint="eastAsia"/>
+          <w:lang w:eastAsia="ko-KR"/>
+        </w:rPr>
+        <w:t>경험했으며</w:t>
+      </w:r>
+      <w:r>
+        <w:rPr>
+          <w:rFonts w:hint="eastAsia"/>
+          <w:lang w:eastAsia="ko-KR"/>
+        </w:rPr>
+        <w:t>,</w:t>
+      </w:r>
+      <w:r>
+        <w:rPr>
+          <w:lang w:eastAsia="ko-KR"/>
+        </w:rPr>
+        <w:t xml:space="preserve"> </w:t>
+      </w:r>
+      <w:r>
+        <w:rPr>
+          <w:rFonts w:hint="eastAsia"/>
+          <w:lang w:eastAsia="ko-KR"/>
+        </w:rPr>
+        <w:t>주된</w:t>
+      </w:r>
+      <w:r>
+        <w:rPr>
+          <w:rFonts w:hint="eastAsia"/>
+          <w:lang w:eastAsia="ko-KR"/>
+        </w:rPr>
+        <w:t xml:space="preserve"> </w:t>
+      </w:r>
+      <w:r>
+        <w:rPr>
+          <w:rFonts w:hint="eastAsia"/>
+          <w:lang w:eastAsia="ko-KR"/>
+        </w:rPr>
+        <w:t>원인은</w:t>
+      </w:r>
+      <w:r>
+        <w:rPr>
+          <w:rFonts w:hint="eastAsia"/>
+          <w:lang w:eastAsia="ko-KR"/>
+        </w:rPr>
+        <w:t xml:space="preserve"> </w:t>
+      </w:r>
+      <w:r>
+        <w:rPr>
+          <w:rFonts w:hint="eastAsia"/>
+          <w:lang w:eastAsia="ko-KR"/>
+        </w:rPr>
+        <w:t>시술자</w:t>
+      </w:r>
+      <w:r>
+        <w:rPr>
+          <w:rFonts w:hint="eastAsia"/>
+          <w:lang w:eastAsia="ko-KR"/>
+        </w:rPr>
+        <w:t>(</w:t>
+      </w:r>
+      <w:proofErr w:type="spellStart"/>
+      <w:r>
+        <w:rPr>
+          <w:rFonts w:hint="eastAsia"/>
+          <w:lang w:eastAsia="ko-KR"/>
+        </w:rPr>
+        <w:t>타투이스트</w:t>
+      </w:r>
+      <w:proofErr w:type="spellEnd"/>
+      <w:r>
+        <w:rPr>
+          <w:rFonts w:hint="eastAsia"/>
+          <w:lang w:eastAsia="ko-KR"/>
+        </w:rPr>
+        <w:t>)</w:t>
+      </w:r>
+      <w:r>
+        <w:rPr>
+          <w:rFonts w:hint="eastAsia"/>
+          <w:lang w:eastAsia="ko-KR"/>
+        </w:rPr>
+        <w:t>의</w:t>
+      </w:r>
+      <w:r>
+        <w:rPr>
+          <w:rFonts w:hint="eastAsia"/>
+          <w:lang w:eastAsia="ko-KR"/>
+        </w:rPr>
+        <w:t xml:space="preserve"> </w:t>
+      </w:r>
+      <w:r>
+        <w:rPr>
+          <w:rFonts w:hint="eastAsia"/>
+          <w:lang w:eastAsia="ko-KR"/>
+        </w:rPr>
+        <w:t>숙련도</w:t>
+      </w:r>
+      <w:r>
+        <w:rPr>
+          <w:rFonts w:hint="eastAsia"/>
+          <w:lang w:eastAsia="ko-KR"/>
+        </w:rPr>
+        <w:t xml:space="preserve"> </w:t>
+      </w:r>
+      <w:r>
+        <w:rPr>
+          <w:rFonts w:hint="eastAsia"/>
+          <w:lang w:eastAsia="ko-KR"/>
+        </w:rPr>
+        <w:t>미흡</w:t>
+      </w:r>
+      <w:r>
+        <w:rPr>
+          <w:rFonts w:hint="eastAsia"/>
+          <w:lang w:eastAsia="ko-KR"/>
+        </w:rPr>
+        <w:t>,</w:t>
+      </w:r>
+      <w:r>
+        <w:rPr>
+          <w:lang w:eastAsia="ko-KR"/>
+        </w:rPr>
+        <w:t xml:space="preserve"> </w:t>
+      </w:r>
+      <w:r>
+        <w:rPr>
+          <w:rFonts w:hint="eastAsia"/>
+          <w:lang w:eastAsia="ko-KR"/>
+        </w:rPr>
+        <w:t>검증되지</w:t>
+      </w:r>
+      <w:r>
+        <w:rPr>
+          <w:rFonts w:hint="eastAsia"/>
+          <w:lang w:eastAsia="ko-KR"/>
+        </w:rPr>
+        <w:t xml:space="preserve"> </w:t>
+      </w:r>
+      <w:r>
+        <w:rPr>
+          <w:rFonts w:hint="eastAsia"/>
+          <w:lang w:eastAsia="ko-KR"/>
+        </w:rPr>
+        <w:t>않은</w:t>
+      </w:r>
+      <w:r>
+        <w:rPr>
+          <w:rFonts w:hint="eastAsia"/>
+          <w:lang w:eastAsia="ko-KR"/>
+        </w:rPr>
+        <w:t xml:space="preserve"> </w:t>
+      </w:r>
+      <w:r>
+        <w:rPr>
+          <w:rFonts w:hint="eastAsia"/>
+          <w:lang w:eastAsia="ko-KR"/>
+        </w:rPr>
+        <w:t>색소</w:t>
+      </w:r>
+      <w:r>
+        <w:rPr>
+          <w:rFonts w:hint="eastAsia"/>
+          <w:lang w:eastAsia="ko-KR"/>
+        </w:rPr>
+        <w:t xml:space="preserve"> </w:t>
+      </w:r>
+      <w:r>
+        <w:rPr>
+          <w:rFonts w:hint="eastAsia"/>
+          <w:lang w:eastAsia="ko-KR"/>
+        </w:rPr>
+        <w:t>사용</w:t>
+      </w:r>
+      <w:r>
+        <w:rPr>
+          <w:rFonts w:hint="eastAsia"/>
+          <w:lang w:eastAsia="ko-KR"/>
+        </w:rPr>
+        <w:t>,</w:t>
+      </w:r>
+      <w:r>
+        <w:rPr>
+          <w:lang w:eastAsia="ko-KR"/>
+        </w:rPr>
+        <w:t xml:space="preserve"> </w:t>
+      </w:r>
+      <w:r>
+        <w:rPr>
+          <w:rFonts w:hint="eastAsia"/>
+          <w:lang w:eastAsia="ko-KR"/>
+        </w:rPr>
+        <w:t>바늘</w:t>
+      </w:r>
+      <w:r>
+        <w:rPr>
+          <w:rFonts w:hint="eastAsia"/>
+          <w:lang w:eastAsia="ko-KR"/>
+        </w:rPr>
+        <w:t xml:space="preserve"> </w:t>
+      </w:r>
+      <w:r>
+        <w:rPr>
+          <w:rFonts w:hint="eastAsia"/>
+          <w:lang w:eastAsia="ko-KR"/>
+        </w:rPr>
+        <w:t>재사용</w:t>
+      </w:r>
+      <w:r>
+        <w:rPr>
+          <w:rFonts w:hint="eastAsia"/>
+          <w:lang w:eastAsia="ko-KR"/>
+        </w:rPr>
+        <w:t>,</w:t>
+      </w:r>
+      <w:r>
+        <w:rPr>
+          <w:lang w:eastAsia="ko-KR"/>
+        </w:rPr>
+        <w:t xml:space="preserve"> </w:t>
+      </w:r>
+      <w:r>
+        <w:rPr>
+          <w:rFonts w:hint="eastAsia"/>
+          <w:lang w:eastAsia="ko-KR"/>
+        </w:rPr>
+        <w:t>비위생적</w:t>
+      </w:r>
+      <w:r>
+        <w:rPr>
+          <w:rFonts w:hint="eastAsia"/>
+          <w:lang w:eastAsia="ko-KR"/>
+        </w:rPr>
+        <w:t xml:space="preserve"> </w:t>
+      </w:r>
+      <w:r>
+        <w:rPr>
+          <w:rFonts w:hint="eastAsia"/>
+          <w:lang w:eastAsia="ko-KR"/>
+        </w:rPr>
+        <w:t>환경으로</w:t>
+      </w:r>
+      <w:r>
+        <w:rPr>
+          <w:rFonts w:hint="eastAsia"/>
+          <w:lang w:eastAsia="ko-KR"/>
+        </w:rPr>
+        <w:t xml:space="preserve"> </w:t>
+      </w:r>
+      <w:r>
+        <w:rPr>
+          <w:rFonts w:hint="eastAsia"/>
+          <w:lang w:eastAsia="ko-KR"/>
+        </w:rPr>
+        <w:t>관찰되었다</w:t>
+      </w:r>
+      <w:r>
+        <w:rPr>
+          <w:rFonts w:hint="eastAsia"/>
+          <w:lang w:eastAsia="ko-KR"/>
+        </w:rPr>
+        <w:t>.</w:t>
+      </w:r>
+    </w:p>
+    <w:p>
+      <w:pPr>
+        <w:pStyle w:val="a5"/>
+        <w:ind w:leftChars="0" w:left="760"/>
+        <w:rPr>
+          <w:lang w:eastAsia="ko-KR"/>
+        </w:rPr>
+      </w:pPr>
+    </w:p>
+    <w:p>
+      <w:pPr>
+        <w:pStyle w:val="a5"/>
+        <w:ind w:leftChars="0" w:left="760"/>
+        <w:rPr>
+          <w:rFonts w:hint="eastAsia"/>
+          <w:lang w:eastAsia="ko-KR"/>
+        </w:rPr>
+      </w:pPr>
+      <w:r>
+        <w:rPr>
+          <w:rFonts w:hint="eastAsia"/>
+          <w:lang w:eastAsia="ko-KR"/>
+        </w:rPr>
+        <w:t>현실적으로</w:t>
+      </w:r>
+      <w:r>
+        <w:rPr>
+          <w:rFonts w:hint="eastAsia"/>
+          <w:lang w:eastAsia="ko-KR"/>
+        </w:rPr>
+        <w:t xml:space="preserve"> </w:t>
+      </w:r>
+      <w:r>
+        <w:rPr>
+          <w:rFonts w:hint="eastAsia"/>
+          <w:lang w:eastAsia="ko-KR"/>
+        </w:rPr>
+        <w:t>국내</w:t>
+      </w:r>
+      <w:r>
+        <w:rPr>
+          <w:rFonts w:hint="eastAsia"/>
+          <w:lang w:eastAsia="ko-KR"/>
+        </w:rPr>
+        <w:t xml:space="preserve"> </w:t>
+      </w:r>
+      <w:r>
+        <w:rPr>
+          <w:rFonts w:hint="eastAsia"/>
+          <w:lang w:eastAsia="ko-KR"/>
+        </w:rPr>
+        <w:t>문신</w:t>
+      </w:r>
+      <w:r>
+        <w:rPr>
+          <w:rFonts w:hint="eastAsia"/>
+          <w:lang w:eastAsia="ko-KR"/>
+        </w:rPr>
+        <w:t xml:space="preserve"> </w:t>
+      </w:r>
+      <w:r>
+        <w:rPr>
+          <w:rFonts w:hint="eastAsia"/>
+          <w:lang w:eastAsia="ko-KR"/>
+        </w:rPr>
+        <w:t>시장의</w:t>
+      </w:r>
+      <w:r>
+        <w:rPr>
+          <w:rFonts w:hint="eastAsia"/>
+          <w:lang w:eastAsia="ko-KR"/>
+        </w:rPr>
+        <w:t xml:space="preserve"> </w:t>
+      </w:r>
+      <w:r>
+        <w:rPr>
+          <w:rFonts w:hint="eastAsia"/>
+          <w:lang w:eastAsia="ko-KR"/>
+        </w:rPr>
+        <w:t>규모가</w:t>
+      </w:r>
+      <w:r>
+        <w:rPr>
+          <w:rFonts w:hint="eastAsia"/>
+          <w:lang w:eastAsia="ko-KR"/>
+        </w:rPr>
+        <w:t xml:space="preserve"> </w:t>
+      </w:r>
+      <w:r>
+        <w:rPr>
+          <w:rFonts w:hint="eastAsia"/>
+          <w:lang w:eastAsia="ko-KR"/>
+        </w:rPr>
+        <w:t>증가하는데</w:t>
+      </w:r>
+      <w:r>
+        <w:rPr>
+          <w:lang w:eastAsia="ko-KR"/>
+        </w:rPr>
+        <w:t xml:space="preserve">, </w:t>
+      </w:r>
+      <w:r>
+        <w:rPr>
+          <w:rFonts w:hint="eastAsia"/>
+          <w:lang w:eastAsia="ko-KR"/>
+        </w:rPr>
+        <w:t>문신</w:t>
+      </w:r>
+      <w:r>
+        <w:rPr>
+          <w:rFonts w:hint="eastAsia"/>
+          <w:lang w:eastAsia="ko-KR"/>
+        </w:rPr>
+        <w:t xml:space="preserve"> </w:t>
+      </w:r>
+      <w:r>
+        <w:rPr>
+          <w:rFonts w:hint="eastAsia"/>
+          <w:lang w:eastAsia="ko-KR"/>
+        </w:rPr>
+        <w:t>시술을</w:t>
+      </w:r>
+      <w:r>
+        <w:rPr>
+          <w:rFonts w:hint="eastAsia"/>
+          <w:lang w:eastAsia="ko-KR"/>
+        </w:rPr>
+        <w:t xml:space="preserve"> </w:t>
+      </w:r>
+      <w:r>
+        <w:rPr>
+          <w:rFonts w:hint="eastAsia"/>
+          <w:lang w:eastAsia="ko-KR"/>
+        </w:rPr>
+        <w:t>전문으로</w:t>
+      </w:r>
+      <w:r>
+        <w:rPr>
+          <w:rFonts w:hint="eastAsia"/>
+          <w:lang w:eastAsia="ko-KR"/>
+        </w:rPr>
+        <w:t xml:space="preserve"> </w:t>
+      </w:r>
+      <w:r>
+        <w:rPr>
+          <w:rFonts w:hint="eastAsia"/>
+          <w:lang w:eastAsia="ko-KR"/>
+        </w:rPr>
+        <w:t>하는</w:t>
+      </w:r>
+      <w:r>
+        <w:rPr>
+          <w:rFonts w:hint="eastAsia"/>
+          <w:lang w:eastAsia="ko-KR"/>
+        </w:rPr>
+        <w:t xml:space="preserve"> </w:t>
+      </w:r>
+      <w:r>
+        <w:rPr>
+          <w:rFonts w:hint="eastAsia"/>
+          <w:lang w:eastAsia="ko-KR"/>
+        </w:rPr>
+        <w:t>의료인이</w:t>
+      </w:r>
+      <w:r>
+        <w:rPr>
+          <w:rFonts w:hint="eastAsia"/>
+          <w:lang w:eastAsia="ko-KR"/>
+        </w:rPr>
+        <w:t xml:space="preserve"> </w:t>
+      </w:r>
+      <w:r>
+        <w:rPr>
+          <w:rFonts w:hint="eastAsia"/>
+          <w:lang w:eastAsia="ko-KR"/>
+        </w:rPr>
+        <w:t>극히</w:t>
+      </w:r>
+      <w:r>
+        <w:rPr>
+          <w:rFonts w:hint="eastAsia"/>
+          <w:lang w:eastAsia="ko-KR"/>
+        </w:rPr>
+        <w:t xml:space="preserve"> </w:t>
+      </w:r>
+      <w:r>
+        <w:rPr>
+          <w:rFonts w:hint="eastAsia"/>
+          <w:lang w:eastAsia="ko-KR"/>
+        </w:rPr>
+        <w:t>드물어서</w:t>
+      </w:r>
+      <w:r>
+        <w:rPr>
+          <w:rFonts w:hint="eastAsia"/>
+          <w:lang w:eastAsia="ko-KR"/>
+        </w:rPr>
+        <w:t xml:space="preserve"> </w:t>
+      </w:r>
+      <w:r>
+        <w:rPr>
+          <w:rFonts w:hint="eastAsia"/>
+          <w:lang w:eastAsia="ko-KR"/>
+        </w:rPr>
+        <w:t>대다수의</w:t>
+      </w:r>
+      <w:r>
+        <w:rPr>
+          <w:rFonts w:hint="eastAsia"/>
+          <w:lang w:eastAsia="ko-KR"/>
+        </w:rPr>
+        <w:t xml:space="preserve"> </w:t>
+      </w:r>
+      <w:r>
+        <w:rPr>
+          <w:rFonts w:hint="eastAsia"/>
+          <w:lang w:eastAsia="ko-KR"/>
+        </w:rPr>
+        <w:t>사람들이</w:t>
+      </w:r>
+      <w:r>
+        <w:rPr>
+          <w:rFonts w:hint="eastAsia"/>
+          <w:lang w:eastAsia="ko-KR"/>
+        </w:rPr>
+        <w:t xml:space="preserve"> </w:t>
+      </w:r>
+      <w:proofErr w:type="spellStart"/>
+      <w:r>
+        <w:rPr>
+          <w:rFonts w:hint="eastAsia"/>
+          <w:lang w:eastAsia="ko-KR"/>
+        </w:rPr>
+        <w:t>비의료인</w:t>
+      </w:r>
+      <w:proofErr w:type="spellEnd"/>
+      <w:r>
+        <w:rPr>
+          <w:rFonts w:hint="eastAsia"/>
+          <w:lang w:eastAsia="ko-KR"/>
+        </w:rPr>
+        <w:t>(</w:t>
+      </w:r>
+      <w:proofErr w:type="spellStart"/>
+      <w:r>
+        <w:rPr>
+          <w:rFonts w:hint="eastAsia"/>
+          <w:lang w:eastAsia="ko-KR"/>
+        </w:rPr>
+        <w:t>타투이스트</w:t>
+      </w:r>
+      <w:proofErr w:type="spellEnd"/>
+      <w:r>
+        <w:rPr>
+          <w:rFonts w:hint="eastAsia"/>
+          <w:lang w:eastAsia="ko-KR"/>
+        </w:rPr>
+        <w:t>)</w:t>
+      </w:r>
+      <w:r>
+        <w:rPr>
+          <w:rFonts w:hint="eastAsia"/>
+          <w:lang w:eastAsia="ko-KR"/>
+        </w:rPr>
+        <w:t>에게</w:t>
+      </w:r>
+      <w:r>
+        <w:rPr>
+          <w:rFonts w:hint="eastAsia"/>
+          <w:lang w:eastAsia="ko-KR"/>
+        </w:rPr>
+        <w:t xml:space="preserve"> </w:t>
+      </w:r>
+      <w:r>
+        <w:rPr>
+          <w:rFonts w:hint="eastAsia"/>
+          <w:lang w:eastAsia="ko-KR"/>
+        </w:rPr>
+        <w:t>문신</w:t>
+      </w:r>
+      <w:r>
+        <w:rPr>
+          <w:rFonts w:hint="eastAsia"/>
+          <w:lang w:eastAsia="ko-KR"/>
+        </w:rPr>
+        <w:t xml:space="preserve"> </w:t>
+      </w:r>
+      <w:r>
+        <w:rPr>
+          <w:rFonts w:hint="eastAsia"/>
+          <w:lang w:eastAsia="ko-KR"/>
+        </w:rPr>
+        <w:t>시술을</w:t>
+      </w:r>
+      <w:r>
+        <w:rPr>
+          <w:rFonts w:hint="eastAsia"/>
+          <w:lang w:eastAsia="ko-KR"/>
+        </w:rPr>
+        <w:t xml:space="preserve"> </w:t>
+      </w:r>
+      <w:r>
+        <w:rPr>
+          <w:rFonts w:hint="eastAsia"/>
+          <w:lang w:eastAsia="ko-KR"/>
+        </w:rPr>
+        <w:t>받고</w:t>
+      </w:r>
+      <w:r>
+        <w:rPr>
+          <w:rFonts w:hint="eastAsia"/>
+          <w:lang w:eastAsia="ko-KR"/>
+        </w:rPr>
+        <w:t xml:space="preserve"> </w:t>
+      </w:r>
+      <w:r>
+        <w:rPr>
+          <w:rFonts w:hint="eastAsia"/>
+          <w:lang w:eastAsia="ko-KR"/>
+        </w:rPr>
+        <w:t>있다</w:t>
+      </w:r>
+      <w:r>
+        <w:rPr>
+          <w:rFonts w:hint="eastAsia"/>
+          <w:lang w:eastAsia="ko-KR"/>
+        </w:rPr>
+        <w:t>.</w:t>
+      </w:r>
+      <w:r>
+        <w:rPr>
+          <w:lang w:eastAsia="ko-KR"/>
+        </w:rPr>
+        <w:t xml:space="preserve"> </w:t>
+      </w:r>
+      <w:r>
+        <w:rPr>
+          <w:rFonts w:hint="eastAsia"/>
+          <w:lang w:eastAsia="ko-KR"/>
+        </w:rPr>
+        <w:t>그러나</w:t>
+      </w:r>
+      <w:r>
+        <w:rPr>
+          <w:rFonts w:hint="eastAsia"/>
+          <w:lang w:eastAsia="ko-KR"/>
+        </w:rPr>
+        <w:t xml:space="preserve">, </w:t>
+      </w:r>
+      <w:r>
+        <w:rPr>
+          <w:rFonts w:hint="eastAsia"/>
+          <w:lang w:eastAsia="ko-KR"/>
+        </w:rPr>
+        <w:t>시술자</w:t>
+      </w:r>
+      <w:r>
+        <w:rPr>
+          <w:rFonts w:hint="eastAsia"/>
+          <w:lang w:eastAsia="ko-KR"/>
+        </w:rPr>
+        <w:t>(</w:t>
+      </w:r>
+      <w:proofErr w:type="spellStart"/>
+      <w:r>
+        <w:rPr>
+          <w:rFonts w:hint="eastAsia"/>
+          <w:lang w:eastAsia="ko-KR"/>
+        </w:rPr>
+        <w:t>타투이스트</w:t>
+      </w:r>
+      <w:proofErr w:type="spellEnd"/>
+      <w:r>
+        <w:rPr>
+          <w:rFonts w:hint="eastAsia"/>
+          <w:lang w:eastAsia="ko-KR"/>
+        </w:rPr>
+        <w:t>)</w:t>
+      </w:r>
+      <w:r>
+        <w:rPr>
+          <w:rFonts w:hint="eastAsia"/>
+          <w:lang w:eastAsia="ko-KR"/>
+        </w:rPr>
+        <w:t>의</w:t>
+      </w:r>
+      <w:r>
+        <w:rPr>
+          <w:rFonts w:hint="eastAsia"/>
+          <w:lang w:eastAsia="ko-KR"/>
+        </w:rPr>
+        <w:t xml:space="preserve"> </w:t>
+      </w:r>
+      <w:r>
+        <w:rPr>
+          <w:rFonts w:hint="eastAsia"/>
+          <w:lang w:eastAsia="ko-KR"/>
+        </w:rPr>
+        <w:t>시술</w:t>
+      </w:r>
+      <w:r>
+        <w:rPr>
+          <w:rFonts w:hint="eastAsia"/>
+          <w:lang w:eastAsia="ko-KR"/>
+        </w:rPr>
+        <w:t xml:space="preserve"> </w:t>
+      </w:r>
+      <w:r>
+        <w:rPr>
+          <w:rFonts w:hint="eastAsia"/>
+          <w:lang w:eastAsia="ko-KR"/>
+        </w:rPr>
+        <w:t>정보를</w:t>
+      </w:r>
+      <w:r>
+        <w:rPr>
+          <w:rFonts w:hint="eastAsia"/>
+          <w:lang w:eastAsia="ko-KR"/>
+        </w:rPr>
+        <w:t xml:space="preserve"> </w:t>
+      </w:r>
+      <w:r>
+        <w:rPr>
+          <w:rFonts w:hint="eastAsia"/>
+          <w:lang w:eastAsia="ko-KR"/>
+        </w:rPr>
+        <w:t>고객이</w:t>
+      </w:r>
+      <w:r>
+        <w:rPr>
+          <w:rFonts w:hint="eastAsia"/>
+          <w:lang w:eastAsia="ko-KR"/>
+        </w:rPr>
+        <w:t xml:space="preserve"> </w:t>
+      </w:r>
+      <w:r>
+        <w:rPr>
+          <w:rFonts w:hint="eastAsia"/>
+          <w:lang w:eastAsia="ko-KR"/>
+        </w:rPr>
+        <w:t>직접</w:t>
+      </w:r>
+      <w:r>
+        <w:rPr>
+          <w:rFonts w:hint="eastAsia"/>
+          <w:lang w:eastAsia="ko-KR"/>
+        </w:rPr>
+        <w:t xml:space="preserve"> </w:t>
+      </w:r>
+      <w:r>
+        <w:rPr>
+          <w:rFonts w:hint="eastAsia"/>
+          <w:lang w:eastAsia="ko-KR"/>
+        </w:rPr>
+        <w:t>파악하기</w:t>
+      </w:r>
+      <w:r>
+        <w:rPr>
+          <w:rFonts w:hint="eastAsia"/>
+          <w:lang w:eastAsia="ko-KR"/>
+        </w:rPr>
+        <w:t xml:space="preserve"> </w:t>
+      </w:r>
+      <w:r>
+        <w:rPr>
+          <w:rFonts w:hint="eastAsia"/>
+          <w:lang w:eastAsia="ko-KR"/>
+        </w:rPr>
+        <w:t>어렵고</w:t>
+      </w:r>
+      <w:r>
+        <w:rPr>
+          <w:rFonts w:hint="eastAsia"/>
+          <w:lang w:eastAsia="ko-KR"/>
+        </w:rPr>
+        <w:t xml:space="preserve"> </w:t>
+      </w:r>
+      <w:r>
+        <w:rPr>
+          <w:rFonts w:hint="eastAsia"/>
+          <w:lang w:eastAsia="ko-KR"/>
+        </w:rPr>
+        <w:t>그</w:t>
+      </w:r>
+      <w:r>
+        <w:rPr>
+          <w:rFonts w:hint="eastAsia"/>
+          <w:lang w:eastAsia="ko-KR"/>
+        </w:rPr>
+        <w:t xml:space="preserve"> </w:t>
+      </w:r>
+      <w:r>
+        <w:rPr>
+          <w:rFonts w:hint="eastAsia"/>
+          <w:lang w:eastAsia="ko-KR"/>
+        </w:rPr>
+        <w:t>정보도</w:t>
+      </w:r>
+      <w:r>
+        <w:rPr>
+          <w:rFonts w:hint="eastAsia"/>
+          <w:lang w:eastAsia="ko-KR"/>
+        </w:rPr>
+        <w:t xml:space="preserve"> </w:t>
+      </w:r>
+      <w:r>
+        <w:rPr>
+          <w:rFonts w:hint="eastAsia"/>
+          <w:lang w:eastAsia="ko-KR"/>
+        </w:rPr>
+        <w:t>제각각</w:t>
+      </w:r>
+      <w:r>
+        <w:rPr>
+          <w:rFonts w:hint="eastAsia"/>
+          <w:lang w:eastAsia="ko-KR"/>
+        </w:rPr>
+        <w:t xml:space="preserve"> </w:t>
+      </w:r>
+      <w:r>
+        <w:rPr>
+          <w:rFonts w:hint="eastAsia"/>
+          <w:lang w:eastAsia="ko-KR"/>
+        </w:rPr>
+        <w:t>이라</w:t>
+      </w:r>
+      <w:r>
+        <w:rPr>
+          <w:rFonts w:hint="eastAsia"/>
+          <w:lang w:eastAsia="ko-KR"/>
+        </w:rPr>
+        <w:t xml:space="preserve"> </w:t>
+      </w:r>
+      <w:r>
+        <w:rPr>
+          <w:rFonts w:hint="eastAsia"/>
+          <w:lang w:eastAsia="ko-KR"/>
+        </w:rPr>
+        <w:t>고객과</w:t>
+      </w:r>
+      <w:r>
+        <w:rPr>
+          <w:rFonts w:hint="eastAsia"/>
+          <w:lang w:eastAsia="ko-KR"/>
+        </w:rPr>
+        <w:t xml:space="preserve"> </w:t>
+      </w:r>
+      <w:r>
+        <w:rPr>
+          <w:rFonts w:hint="eastAsia"/>
+          <w:lang w:eastAsia="ko-KR"/>
+        </w:rPr>
+        <w:t>시술자가</w:t>
+      </w:r>
+      <w:r>
+        <w:rPr>
+          <w:rFonts w:hint="eastAsia"/>
+          <w:lang w:eastAsia="ko-KR"/>
+        </w:rPr>
+        <w:t xml:space="preserve"> </w:t>
+      </w:r>
+      <w:r>
+        <w:rPr>
+          <w:rFonts w:hint="eastAsia"/>
+          <w:lang w:eastAsia="ko-KR"/>
+        </w:rPr>
+        <w:t>문신</w:t>
+      </w:r>
+      <w:r>
+        <w:rPr>
+          <w:rFonts w:hint="eastAsia"/>
+          <w:lang w:eastAsia="ko-KR"/>
+        </w:rPr>
+        <w:t xml:space="preserve"> </w:t>
+      </w:r>
+      <w:r>
+        <w:rPr>
+          <w:rFonts w:hint="eastAsia"/>
+          <w:lang w:eastAsia="ko-KR"/>
+        </w:rPr>
+        <w:t>부작용의</w:t>
+      </w:r>
+      <w:r>
+        <w:rPr>
+          <w:rFonts w:hint="eastAsia"/>
+          <w:lang w:eastAsia="ko-KR"/>
+        </w:rPr>
+        <w:t xml:space="preserve"> </w:t>
+      </w:r>
+      <w:r>
+        <w:rPr>
+          <w:rFonts w:hint="eastAsia"/>
+          <w:lang w:eastAsia="ko-KR"/>
+        </w:rPr>
+        <w:t>원인을</w:t>
+      </w:r>
+      <w:r>
+        <w:rPr>
+          <w:rFonts w:hint="eastAsia"/>
+          <w:lang w:eastAsia="ko-KR"/>
+        </w:rPr>
+        <w:t xml:space="preserve"> </w:t>
+      </w:r>
+      <w:r>
+        <w:rPr>
+          <w:rFonts w:hint="eastAsia"/>
+          <w:lang w:eastAsia="ko-KR"/>
+        </w:rPr>
+        <w:t>파악하기</w:t>
+      </w:r>
+      <w:r>
+        <w:rPr>
+          <w:rFonts w:hint="eastAsia"/>
+          <w:lang w:eastAsia="ko-KR"/>
+        </w:rPr>
+        <w:t xml:space="preserve"> </w:t>
+      </w:r>
+      <w:r>
+        <w:rPr>
+          <w:rFonts w:hint="eastAsia"/>
+          <w:lang w:eastAsia="ko-KR"/>
+        </w:rPr>
+        <w:t>어려운</w:t>
+      </w:r>
+      <w:r>
+        <w:rPr>
+          <w:rFonts w:hint="eastAsia"/>
+          <w:lang w:eastAsia="ko-KR"/>
+        </w:rPr>
+        <w:t xml:space="preserve"> </w:t>
+      </w:r>
+      <w:r>
+        <w:rPr>
+          <w:rFonts w:hint="eastAsia"/>
+          <w:lang w:eastAsia="ko-KR"/>
+        </w:rPr>
+        <w:t>상황이다</w:t>
+      </w:r>
+      <w:r>
+        <w:rPr>
+          <w:rFonts w:hint="eastAsia"/>
+          <w:lang w:eastAsia="ko-KR"/>
+        </w:rPr>
+        <w:t>.</w:t>
+      </w:r>
+      <w:r>
+        <w:rPr>
+          <w:lang w:eastAsia="ko-KR"/>
+        </w:rPr>
+        <w:t xml:space="preserve"> </w:t>
+      </w:r>
+    </w:p>
+    <w:p>
+      <w:pPr>
+        <w:pStyle w:val="a5"/>
+        <w:ind w:leftChars="0" w:left="760"/>
+        <w:rPr>
+          <w:lang w:eastAsia="ko-KR"/>
+        </w:rPr>
+      </w:pPr>
+    </w:p>
+    <w:p>
+      <w:pPr>
+        <w:pStyle w:val="a5"/>
+        <w:ind w:leftChars="0" w:left="760"/>
+        <w:rPr>
+          <w:lang w:eastAsia="ko-KR"/>
+        </w:rPr>
+      </w:pPr>
+      <w:r>
+        <w:rPr>
+          <w:rFonts w:hint="eastAsia"/>
+          <w:lang w:eastAsia="ko-KR"/>
+        </w:rPr>
+        <w:t>본</w:t>
+      </w:r>
+      <w:r>
+        <w:rPr>
+          <w:rFonts w:hint="eastAsia"/>
+          <w:lang w:eastAsia="ko-KR"/>
+        </w:rPr>
+        <w:t xml:space="preserve"> </w:t>
+      </w:r>
+      <w:r>
+        <w:rPr>
+          <w:rFonts w:hint="eastAsia"/>
+          <w:lang w:eastAsia="ko-KR"/>
+        </w:rPr>
+        <w:t>프로젝트</w:t>
+      </w:r>
+      <w:r>
+        <w:rPr>
+          <w:rFonts w:hint="eastAsia"/>
+          <w:lang w:eastAsia="ko-KR"/>
+        </w:rPr>
+        <w:t xml:space="preserve"> </w:t>
+      </w:r>
+      <w:r>
+        <w:rPr>
+          <w:rFonts w:hint="eastAsia"/>
+          <w:lang w:eastAsia="ko-KR"/>
+        </w:rPr>
+        <w:t>에서는</w:t>
+      </w:r>
+      <w:r>
+        <w:rPr>
+          <w:rFonts w:hint="eastAsia"/>
+          <w:lang w:eastAsia="ko-KR"/>
+        </w:rPr>
+        <w:t>,</w:t>
+      </w:r>
+      <w:r>
+        <w:rPr>
+          <w:lang w:eastAsia="ko-KR"/>
+        </w:rPr>
+        <w:t xml:space="preserve"> </w:t>
+      </w:r>
+      <w:proofErr w:type="spellStart"/>
+      <w:r>
+        <w:rPr>
+          <w:rFonts w:hint="eastAsia"/>
+          <w:lang w:eastAsia="ko-KR"/>
+        </w:rPr>
+        <w:t>타투</w:t>
+      </w:r>
+      <w:proofErr w:type="spellEnd"/>
+      <w:r>
+        <w:rPr>
+          <w:rFonts w:hint="eastAsia"/>
+          <w:lang w:eastAsia="ko-KR"/>
+        </w:rPr>
+        <w:t xml:space="preserve"> </w:t>
+      </w:r>
+      <w:r>
+        <w:rPr>
+          <w:rFonts w:hint="eastAsia"/>
+          <w:lang w:eastAsia="ko-KR"/>
+        </w:rPr>
+        <w:t>시술</w:t>
+      </w:r>
+      <w:r>
+        <w:rPr>
+          <w:rFonts w:hint="eastAsia"/>
+          <w:lang w:eastAsia="ko-KR"/>
+        </w:rPr>
+        <w:t xml:space="preserve"> </w:t>
+      </w:r>
+      <w:r>
+        <w:rPr>
+          <w:rFonts w:hint="eastAsia"/>
+          <w:lang w:eastAsia="ko-KR"/>
+        </w:rPr>
+        <w:t>데이터</w:t>
+      </w:r>
+      <w:r>
+        <w:rPr>
+          <w:lang w:eastAsia="ko-KR"/>
+        </w:rPr>
+        <w:t>(</w:t>
+      </w:r>
+      <w:r>
+        <w:rPr>
+          <w:rFonts w:hint="eastAsia"/>
+          <w:lang w:eastAsia="ko-KR"/>
+        </w:rPr>
+        <w:t>시술자</w:t>
+      </w:r>
+      <w:r>
+        <w:rPr>
+          <w:rFonts w:hint="eastAsia"/>
+          <w:lang w:eastAsia="ko-KR"/>
+        </w:rPr>
+        <w:t>,</w:t>
+      </w:r>
+      <w:r>
+        <w:rPr>
+          <w:lang w:eastAsia="ko-KR"/>
+        </w:rPr>
+        <w:t xml:space="preserve"> </w:t>
+      </w:r>
+      <w:proofErr w:type="spellStart"/>
+      <w:r>
+        <w:rPr>
+          <w:rFonts w:hint="eastAsia"/>
+          <w:lang w:eastAsia="ko-KR"/>
+        </w:rPr>
+        <w:t>피시술자</w:t>
+      </w:r>
+      <w:proofErr w:type="spellEnd"/>
+      <w:r>
+        <w:rPr>
+          <w:rFonts w:hint="eastAsia"/>
+          <w:lang w:eastAsia="ko-KR"/>
+        </w:rPr>
+        <w:t>,</w:t>
+      </w:r>
+      <w:r>
+        <w:rPr>
+          <w:lang w:eastAsia="ko-KR"/>
+        </w:rPr>
+        <w:t xml:space="preserve"> </w:t>
+      </w:r>
+      <w:r>
+        <w:rPr>
+          <w:rFonts w:hint="eastAsia"/>
+          <w:lang w:eastAsia="ko-KR"/>
+        </w:rPr>
+        <w:t>잉크</w:t>
+      </w:r>
+      <w:r>
+        <w:rPr>
+          <w:rFonts w:hint="eastAsia"/>
+          <w:lang w:eastAsia="ko-KR"/>
+        </w:rPr>
+        <w:t xml:space="preserve"> </w:t>
+      </w:r>
+      <w:r>
+        <w:rPr>
+          <w:lang w:eastAsia="ko-KR"/>
+        </w:rPr>
+        <w:t>,</w:t>
+      </w:r>
+      <w:r>
+        <w:rPr>
+          <w:rFonts w:hint="eastAsia"/>
+          <w:lang w:eastAsia="ko-KR"/>
+        </w:rPr>
+        <w:t>바늘</w:t>
+      </w:r>
+      <w:r>
+        <w:rPr>
+          <w:lang w:eastAsia="ko-KR"/>
+        </w:rPr>
+        <w:t xml:space="preserve">, </w:t>
+      </w:r>
+      <w:proofErr w:type="spellStart"/>
+      <w:r>
+        <w:rPr>
+          <w:rFonts w:hint="eastAsia"/>
+          <w:lang w:eastAsia="ko-KR"/>
+        </w:rPr>
+        <w:t>소독여부</w:t>
+      </w:r>
+      <w:proofErr w:type="spellEnd"/>
+      <w:r>
+        <w:rPr>
+          <w:rFonts w:hint="eastAsia"/>
+          <w:lang w:eastAsia="ko-KR"/>
+        </w:rPr>
+        <w:t xml:space="preserve"> </w:t>
+      </w:r>
+      <w:r>
+        <w:rPr>
+          <w:lang w:eastAsia="ko-KR"/>
+        </w:rPr>
+        <w:t>,</w:t>
+      </w:r>
+      <w:proofErr w:type="spellStart"/>
+      <w:r>
+        <w:rPr>
+          <w:rFonts w:hint="eastAsia"/>
+          <w:lang w:eastAsia="ko-KR"/>
+        </w:rPr>
+        <w:t>주사깊이</w:t>
+      </w:r>
+      <w:proofErr w:type="spellEnd"/>
+      <w:r>
+        <w:rPr>
+          <w:rFonts w:hint="eastAsia"/>
+          <w:lang w:eastAsia="ko-KR"/>
+        </w:rPr>
+        <w:t>)</w:t>
+      </w:r>
+      <w:proofErr w:type="spellStart"/>
+      <w:r>
+        <w:rPr>
+          <w:rFonts w:hint="eastAsia"/>
+          <w:lang w:eastAsia="ko-KR"/>
+        </w:rPr>
+        <w:t>를</w:t>
+      </w:r>
+      <w:proofErr w:type="spellEnd"/>
+      <w:r>
+        <w:rPr>
+          <w:rFonts w:hint="eastAsia"/>
+          <w:lang w:eastAsia="ko-KR"/>
+        </w:rPr>
+        <w:t xml:space="preserve"> </w:t>
+      </w:r>
+      <w:r>
+        <w:rPr>
+          <w:rFonts w:hint="eastAsia"/>
+          <w:lang w:eastAsia="ko-KR"/>
+        </w:rPr>
+        <w:t>의료데이터와</w:t>
+      </w:r>
+      <w:r>
+        <w:rPr>
+          <w:rFonts w:hint="eastAsia"/>
+          <w:lang w:eastAsia="ko-KR"/>
+        </w:rPr>
+        <w:t xml:space="preserve"> </w:t>
+      </w:r>
+      <w:r>
+        <w:rPr>
+          <w:rFonts w:hint="eastAsia"/>
+          <w:lang w:eastAsia="ko-KR"/>
+        </w:rPr>
+        <w:t>같은</w:t>
+      </w:r>
+      <w:r>
+        <w:rPr>
+          <w:rFonts w:hint="eastAsia"/>
+          <w:lang w:eastAsia="ko-KR"/>
+        </w:rPr>
+        <w:t xml:space="preserve"> </w:t>
+      </w:r>
+      <w:r>
+        <w:rPr>
+          <w:rFonts w:hint="eastAsia"/>
+          <w:lang w:eastAsia="ko-KR"/>
+        </w:rPr>
+        <w:t>형태로</w:t>
+      </w:r>
+      <w:r>
+        <w:rPr>
+          <w:rFonts w:hint="eastAsia"/>
+          <w:lang w:eastAsia="ko-KR"/>
+        </w:rPr>
+        <w:t xml:space="preserve"> </w:t>
+      </w:r>
+      <w:r>
+        <w:rPr>
+          <w:rFonts w:hint="eastAsia"/>
+          <w:lang w:eastAsia="ko-KR"/>
+        </w:rPr>
+        <w:t>취급하여</w:t>
+      </w:r>
+      <w:r>
+        <w:rPr>
+          <w:rFonts w:hint="eastAsia"/>
+          <w:lang w:eastAsia="ko-KR"/>
+        </w:rPr>
+        <w:t xml:space="preserve"> </w:t>
+      </w:r>
+      <w:proofErr w:type="spellStart"/>
+      <w:r>
+        <w:rPr>
+          <w:rFonts w:hint="eastAsia"/>
+          <w:lang w:eastAsia="ko-KR"/>
+        </w:rPr>
+        <w:t>블록체인에</w:t>
+      </w:r>
+      <w:proofErr w:type="spellEnd"/>
+      <w:r>
+        <w:rPr>
+          <w:lang w:eastAsia="ko-KR"/>
+        </w:rPr>
+        <w:t xml:space="preserve"> </w:t>
+      </w:r>
+      <w:r>
+        <w:rPr>
+          <w:rFonts w:hint="eastAsia"/>
+          <w:lang w:eastAsia="ko-KR"/>
+        </w:rPr>
+        <w:t>저장하는</w:t>
+      </w:r>
+      <w:r>
+        <w:rPr>
+          <w:rFonts w:hint="eastAsia"/>
+          <w:lang w:eastAsia="ko-KR"/>
+        </w:rPr>
+        <w:t xml:space="preserve"> </w:t>
+      </w:r>
+      <w:r>
+        <w:rPr>
+          <w:rFonts w:hint="eastAsia"/>
+          <w:lang w:eastAsia="ko-KR"/>
+        </w:rPr>
+        <w:t>방식으로</w:t>
+      </w:r>
+      <w:r>
+        <w:rPr>
+          <w:rFonts w:hint="eastAsia"/>
+          <w:lang w:eastAsia="ko-KR"/>
+        </w:rPr>
+        <w:t xml:space="preserve"> </w:t>
+      </w:r>
+      <w:r>
+        <w:rPr>
+          <w:rFonts w:hint="eastAsia"/>
+          <w:lang w:eastAsia="ko-KR"/>
+        </w:rPr>
+        <w:t>문제의</w:t>
+      </w:r>
+      <w:r>
+        <w:rPr>
+          <w:rFonts w:hint="eastAsia"/>
+          <w:lang w:eastAsia="ko-KR"/>
+        </w:rPr>
+        <w:t xml:space="preserve"> </w:t>
+      </w:r>
+      <w:r>
+        <w:rPr>
+          <w:rFonts w:hint="eastAsia"/>
+          <w:lang w:eastAsia="ko-KR"/>
+        </w:rPr>
+        <w:t>해결책을</w:t>
+      </w:r>
+      <w:r>
+        <w:rPr>
+          <w:rFonts w:hint="eastAsia"/>
+          <w:lang w:eastAsia="ko-KR"/>
+        </w:rPr>
+        <w:t xml:space="preserve"> </w:t>
+      </w:r>
+      <w:r>
+        <w:rPr>
+          <w:rFonts w:hint="eastAsia"/>
+          <w:lang w:eastAsia="ko-KR"/>
+        </w:rPr>
+        <w:t>제시한다</w:t>
+      </w:r>
+      <w:r>
+        <w:rPr>
+          <w:rFonts w:hint="eastAsia"/>
+          <w:lang w:eastAsia="ko-KR"/>
+        </w:rPr>
+        <w:t>.</w:t>
+      </w:r>
+      <w:r>
+        <w:rPr>
+          <w:lang w:eastAsia="ko-KR"/>
+        </w:rPr>
+        <w:t xml:space="preserve"> </w:t>
+      </w:r>
+      <w:proofErr w:type="spellStart"/>
+      <w:r>
+        <w:rPr>
+          <w:rFonts w:hint="eastAsia"/>
+          <w:lang w:eastAsia="ko-KR"/>
+        </w:rPr>
+        <w:t>블록체인의</w:t>
+      </w:r>
+      <w:proofErr w:type="spellEnd"/>
+      <w:r>
+        <w:rPr>
+          <w:rFonts w:hint="eastAsia"/>
+          <w:lang w:eastAsia="ko-KR"/>
+        </w:rPr>
+        <w:t xml:space="preserve"> </w:t>
+      </w:r>
+      <w:r>
+        <w:rPr>
+          <w:rFonts w:hint="eastAsia"/>
+          <w:lang w:eastAsia="ko-KR"/>
+        </w:rPr>
+        <w:t>특성을</w:t>
+      </w:r>
+      <w:r>
+        <w:rPr>
+          <w:rFonts w:hint="eastAsia"/>
+          <w:lang w:eastAsia="ko-KR"/>
+        </w:rPr>
+        <w:t xml:space="preserve"> </w:t>
+      </w:r>
+      <w:r>
+        <w:rPr>
+          <w:rFonts w:hint="eastAsia"/>
+          <w:lang w:eastAsia="ko-KR"/>
+        </w:rPr>
+        <w:t>이용하면</w:t>
+      </w:r>
+      <w:r>
+        <w:rPr>
+          <w:rFonts w:hint="eastAsia"/>
+          <w:lang w:eastAsia="ko-KR"/>
+        </w:rPr>
+        <w:t xml:space="preserve"> </w:t>
+      </w:r>
+      <w:proofErr w:type="spellStart"/>
+      <w:r>
+        <w:rPr>
+          <w:rFonts w:hint="eastAsia"/>
+          <w:lang w:eastAsia="ko-KR"/>
+        </w:rPr>
+        <w:t>피시술자</w:t>
+      </w:r>
+      <w:proofErr w:type="spellEnd"/>
+      <w:r>
+        <w:rPr>
+          <w:rFonts w:hint="eastAsia"/>
+          <w:lang w:eastAsia="ko-KR"/>
+        </w:rPr>
+        <w:t>(</w:t>
+      </w:r>
+      <w:r>
+        <w:rPr>
+          <w:rFonts w:hint="eastAsia"/>
+          <w:lang w:eastAsia="ko-KR"/>
+        </w:rPr>
+        <w:t>고객</w:t>
+      </w:r>
+      <w:r>
+        <w:rPr>
+          <w:rFonts w:hint="eastAsia"/>
+          <w:lang w:eastAsia="ko-KR"/>
+        </w:rPr>
+        <w:t>)</w:t>
+      </w:r>
+      <w:r>
+        <w:rPr>
+          <w:rFonts w:hint="eastAsia"/>
+          <w:lang w:eastAsia="ko-KR"/>
+        </w:rPr>
+        <w:t>와</w:t>
+      </w:r>
+      <w:r>
+        <w:rPr>
+          <w:rFonts w:hint="eastAsia"/>
+          <w:lang w:eastAsia="ko-KR"/>
+        </w:rPr>
+        <w:t xml:space="preserve"> </w:t>
+      </w:r>
+      <w:r>
+        <w:rPr>
+          <w:rFonts w:hint="eastAsia"/>
+          <w:lang w:eastAsia="ko-KR"/>
+        </w:rPr>
+        <w:t>시술자</w:t>
+      </w:r>
+      <w:r>
+        <w:rPr>
+          <w:rFonts w:hint="eastAsia"/>
+          <w:lang w:eastAsia="ko-KR"/>
+        </w:rPr>
+        <w:t>(</w:t>
+      </w:r>
+      <w:proofErr w:type="spellStart"/>
+      <w:r>
+        <w:rPr>
+          <w:rFonts w:hint="eastAsia"/>
+          <w:lang w:eastAsia="ko-KR"/>
+        </w:rPr>
+        <w:t>타투이스트</w:t>
+      </w:r>
+      <w:proofErr w:type="spellEnd"/>
+      <w:r>
+        <w:rPr>
+          <w:rFonts w:hint="eastAsia"/>
+          <w:lang w:eastAsia="ko-KR"/>
+        </w:rPr>
+        <w:t>)</w:t>
+      </w:r>
+      <w:r>
+        <w:rPr>
+          <w:rFonts w:hint="eastAsia"/>
+          <w:lang w:eastAsia="ko-KR"/>
+        </w:rPr>
+        <w:t>에게</w:t>
+      </w:r>
+      <w:r>
+        <w:rPr>
+          <w:rFonts w:hint="eastAsia"/>
+          <w:lang w:eastAsia="ko-KR"/>
+        </w:rPr>
+        <w:t xml:space="preserve"> </w:t>
+      </w:r>
+      <w:r>
+        <w:rPr>
+          <w:rFonts w:hint="eastAsia"/>
+          <w:lang w:eastAsia="ko-KR"/>
+        </w:rPr>
+        <w:t>정확한</w:t>
+      </w:r>
+      <w:r>
+        <w:rPr>
+          <w:rFonts w:hint="eastAsia"/>
+          <w:lang w:eastAsia="ko-KR"/>
+        </w:rPr>
+        <w:t xml:space="preserve"> </w:t>
+      </w:r>
+      <w:r>
+        <w:rPr>
+          <w:rFonts w:hint="eastAsia"/>
+          <w:lang w:eastAsia="ko-KR"/>
+        </w:rPr>
+        <w:t>정보를</w:t>
+      </w:r>
+      <w:r>
+        <w:rPr>
+          <w:rFonts w:hint="eastAsia"/>
+          <w:lang w:eastAsia="ko-KR"/>
+        </w:rPr>
+        <w:t xml:space="preserve"> </w:t>
+      </w:r>
+      <w:r>
+        <w:rPr>
+          <w:rFonts w:hint="eastAsia"/>
+          <w:lang w:eastAsia="ko-KR"/>
+        </w:rPr>
+        <w:t>전달할</w:t>
+      </w:r>
+      <w:r>
+        <w:rPr>
+          <w:rFonts w:hint="eastAsia"/>
+          <w:lang w:eastAsia="ko-KR"/>
+        </w:rPr>
+        <w:t xml:space="preserve"> </w:t>
+      </w:r>
+      <w:r>
+        <w:rPr>
+          <w:rFonts w:hint="eastAsia"/>
+          <w:lang w:eastAsia="ko-KR"/>
+        </w:rPr>
+        <w:t>수</w:t>
+      </w:r>
+      <w:r>
+        <w:rPr>
+          <w:rFonts w:hint="eastAsia"/>
+          <w:lang w:eastAsia="ko-KR"/>
+        </w:rPr>
+        <w:t xml:space="preserve"> </w:t>
+      </w:r>
+      <w:r>
+        <w:rPr>
+          <w:rFonts w:hint="eastAsia"/>
+          <w:lang w:eastAsia="ko-KR"/>
+        </w:rPr>
+        <w:t>있다</w:t>
+      </w:r>
+      <w:r>
+        <w:rPr>
+          <w:rFonts w:hint="eastAsia"/>
+          <w:lang w:eastAsia="ko-KR"/>
+        </w:rPr>
+        <w:t>.</w:t>
+      </w:r>
+    </w:p>
+    <w:p>
+      <w:pPr>
+        <w:pStyle w:val="a5"/>
+        <w:ind w:leftChars="0" w:left="760"/>
+        <w:rPr>
+          <w:rFonts w:hint="eastAsia"/>
+          <w:lang w:eastAsia="ko-KR"/>
+        </w:rPr>
+      </w:pPr>
+    </w:p>
+    <w:p>
+      <w:pPr>
+        <w:pStyle w:val="a5"/>
+        <w:numPr>
+          <w:ilvl w:val="0"/>
+          <w:numId w:val="14"/>
+        </w:numPr>
+        <w:ind w:leftChars="0"/>
+        <w:rPr>
+          <w:lang w:eastAsia="ko-KR"/>
+        </w:rPr>
+      </w:pPr>
+      <w:r>
+        <w:rPr>
+          <w:rFonts w:hint="eastAsia"/>
+          <w:lang w:eastAsia="ko-KR"/>
+        </w:rPr>
+        <w:t>프로젝트</w:t>
+      </w:r>
+      <w:r>
+        <w:rPr>
+          <w:rFonts w:hint="eastAsia"/>
+          <w:lang w:eastAsia="ko-KR"/>
+        </w:rPr>
+        <w:t xml:space="preserve"> </w:t>
+      </w:r>
+      <w:r>
+        <w:rPr>
+          <w:rFonts w:hint="eastAsia"/>
+          <w:lang w:eastAsia="ko-KR"/>
+        </w:rPr>
+        <w:t>개발</w:t>
+      </w:r>
+      <w:r>
+        <w:rPr>
+          <w:rFonts w:hint="eastAsia"/>
+          <w:lang w:eastAsia="ko-KR"/>
+        </w:rPr>
+        <w:t xml:space="preserve"> </w:t>
+      </w:r>
+      <w:r>
+        <w:rPr>
+          <w:rFonts w:hint="eastAsia"/>
+          <w:lang w:eastAsia="ko-KR"/>
+        </w:rPr>
+        <w:t>목표</w:t>
+      </w:r>
+    </w:p>
+    <w:p>
+      <w:pPr>
+        <w:pStyle w:val="a5"/>
+        <w:numPr>
+          <w:ilvl w:val="1"/>
+          <w:numId w:val="14"/>
+        </w:numPr>
+        <w:ind w:leftChars="0"/>
+        <w:rPr>
+          <w:lang w:eastAsia="ko-KR"/>
+        </w:rPr>
+      </w:pPr>
+      <w:r>
+        <w:rPr>
+          <w:rFonts w:hint="eastAsia"/>
+          <w:lang w:eastAsia="ko-KR"/>
+        </w:rPr>
+        <w:t>웹</w:t>
+      </w:r>
+      <w:r>
+        <w:rPr>
+          <w:rFonts w:hint="eastAsia"/>
+          <w:lang w:eastAsia="ko-KR"/>
+        </w:rPr>
+        <w:t xml:space="preserve"> </w:t>
+      </w:r>
+      <w:r>
+        <w:rPr>
+          <w:rFonts w:hint="eastAsia"/>
+          <w:lang w:eastAsia="ko-KR"/>
+        </w:rPr>
+        <w:t>페이지를</w:t>
+      </w:r>
+      <w:r>
+        <w:rPr>
+          <w:rFonts w:hint="eastAsia"/>
+          <w:lang w:eastAsia="ko-KR"/>
+        </w:rPr>
+        <w:t xml:space="preserve"> </w:t>
+      </w:r>
+      <w:r>
+        <w:rPr>
+          <w:rFonts w:hint="eastAsia"/>
+          <w:lang w:eastAsia="ko-KR"/>
+        </w:rPr>
+        <w:t>통해</w:t>
+      </w:r>
+      <w:r>
+        <w:rPr>
+          <w:rFonts w:hint="eastAsia"/>
+          <w:lang w:eastAsia="ko-KR"/>
+        </w:rPr>
+        <w:t xml:space="preserve"> </w:t>
+      </w:r>
+      <w:r>
+        <w:rPr>
+          <w:rFonts w:hint="eastAsia"/>
+          <w:lang w:eastAsia="ko-KR"/>
+        </w:rPr>
+        <w:t>고객에게</w:t>
+      </w:r>
+      <w:r>
+        <w:rPr>
+          <w:rFonts w:hint="eastAsia"/>
+          <w:lang w:eastAsia="ko-KR"/>
+        </w:rPr>
+        <w:t xml:space="preserve"> </w:t>
+      </w:r>
+      <w:r>
+        <w:rPr>
+          <w:rFonts w:hint="eastAsia"/>
+          <w:lang w:eastAsia="ko-KR"/>
+        </w:rPr>
+        <w:t>도안</w:t>
+      </w:r>
+      <w:r>
+        <w:rPr>
+          <w:rFonts w:hint="eastAsia"/>
+          <w:lang w:eastAsia="ko-KR"/>
+        </w:rPr>
+        <w:t xml:space="preserve"> </w:t>
+      </w:r>
+      <w:r>
+        <w:rPr>
+          <w:rFonts w:hint="eastAsia"/>
+          <w:lang w:eastAsia="ko-KR"/>
+        </w:rPr>
+        <w:t>이미지와</w:t>
+      </w:r>
+      <w:r>
+        <w:rPr>
+          <w:rFonts w:hint="eastAsia"/>
+          <w:lang w:eastAsia="ko-KR"/>
+        </w:rPr>
+        <w:t xml:space="preserve"> </w:t>
+      </w:r>
+      <w:r>
+        <w:rPr>
+          <w:rFonts w:hint="eastAsia"/>
+          <w:lang w:eastAsia="ko-KR"/>
+        </w:rPr>
+        <w:t>시술자</w:t>
+      </w:r>
+      <w:r>
+        <w:rPr>
+          <w:rFonts w:hint="eastAsia"/>
+          <w:lang w:eastAsia="ko-KR"/>
+        </w:rPr>
+        <w:t>(</w:t>
+      </w:r>
+      <w:proofErr w:type="spellStart"/>
+      <w:r>
+        <w:rPr>
+          <w:rFonts w:hint="eastAsia"/>
+          <w:lang w:eastAsia="ko-KR"/>
+        </w:rPr>
+        <w:t>타투이스트</w:t>
+      </w:r>
+      <w:proofErr w:type="spellEnd"/>
+      <w:r>
+        <w:rPr>
+          <w:rFonts w:hint="eastAsia"/>
+          <w:lang w:eastAsia="ko-KR"/>
+        </w:rPr>
+        <w:t>)</w:t>
+      </w:r>
+      <w:r>
+        <w:rPr>
+          <w:rFonts w:hint="eastAsia"/>
+          <w:lang w:eastAsia="ko-KR"/>
+        </w:rPr>
+        <w:t>의</w:t>
+      </w:r>
+      <w:r>
+        <w:rPr>
+          <w:rFonts w:hint="eastAsia"/>
+          <w:lang w:eastAsia="ko-KR"/>
+        </w:rPr>
+        <w:t xml:space="preserve"> </w:t>
+      </w:r>
+      <w:r>
+        <w:rPr>
+          <w:rFonts w:hint="eastAsia"/>
+          <w:lang w:eastAsia="ko-KR"/>
+        </w:rPr>
+        <w:t>정보를</w:t>
+      </w:r>
+      <w:r>
+        <w:rPr>
+          <w:rFonts w:hint="eastAsia"/>
+          <w:lang w:eastAsia="ko-KR"/>
+        </w:rPr>
+        <w:t xml:space="preserve"> </w:t>
+      </w:r>
+      <w:r>
+        <w:rPr>
+          <w:rFonts w:hint="eastAsia"/>
+          <w:lang w:eastAsia="ko-KR"/>
+        </w:rPr>
+        <w:t>제공한다</w:t>
+      </w:r>
+      <w:r>
+        <w:rPr>
+          <w:rFonts w:hint="eastAsia"/>
+          <w:lang w:eastAsia="ko-KR"/>
+        </w:rPr>
+        <w:t>.</w:t>
+      </w:r>
+      <w:r>
+        <w:rPr>
+          <w:lang w:eastAsia="ko-KR"/>
+        </w:rPr>
+        <w:t xml:space="preserve"> </w:t>
+      </w:r>
+    </w:p>
+    <w:p>
+      <w:pPr>
+        <w:pStyle w:val="a5"/>
+        <w:numPr>
+          <w:ilvl w:val="1"/>
+          <w:numId w:val="14"/>
+        </w:numPr>
+        <w:ind w:leftChars="0"/>
+        <w:rPr>
+          <w:lang w:eastAsia="ko-KR"/>
+        </w:rPr>
+      </w:pPr>
+      <w:proofErr w:type="spellStart"/>
+      <w:r>
+        <w:rPr>
+          <w:rFonts w:hint="eastAsia"/>
+          <w:lang w:eastAsia="ko-KR"/>
+        </w:rPr>
+        <w:t>블록체인에</w:t>
+      </w:r>
+      <w:proofErr w:type="spellEnd"/>
+      <w:r>
+        <w:rPr>
+          <w:rFonts w:hint="eastAsia"/>
+          <w:lang w:eastAsia="ko-KR"/>
+        </w:rPr>
+        <w:t xml:space="preserve"> </w:t>
+      </w:r>
+      <w:r>
+        <w:rPr>
+          <w:rFonts w:hint="eastAsia"/>
+          <w:lang w:eastAsia="ko-KR"/>
+        </w:rPr>
+        <w:t>저장된</w:t>
+      </w:r>
+      <w:r>
+        <w:rPr>
+          <w:rFonts w:hint="eastAsia"/>
+          <w:lang w:eastAsia="ko-KR"/>
+        </w:rPr>
+        <w:t xml:space="preserve"> </w:t>
+      </w:r>
+      <w:r>
+        <w:rPr>
+          <w:rFonts w:hint="eastAsia"/>
+          <w:lang w:eastAsia="ko-KR"/>
+        </w:rPr>
+        <w:t>시술</w:t>
+      </w:r>
+      <w:r>
+        <w:rPr>
+          <w:rFonts w:hint="eastAsia"/>
+          <w:lang w:eastAsia="ko-KR"/>
+        </w:rPr>
+        <w:t xml:space="preserve"> </w:t>
+      </w:r>
+      <w:r>
+        <w:rPr>
+          <w:rFonts w:hint="eastAsia"/>
+          <w:lang w:eastAsia="ko-KR"/>
+        </w:rPr>
+        <w:t>정보를</w:t>
+      </w:r>
+      <w:r>
+        <w:rPr>
+          <w:rFonts w:hint="eastAsia"/>
+          <w:lang w:eastAsia="ko-KR"/>
+        </w:rPr>
+        <w:t xml:space="preserve"> </w:t>
+      </w:r>
+      <w:r>
+        <w:rPr>
+          <w:rFonts w:hint="eastAsia"/>
+          <w:lang w:eastAsia="ko-KR"/>
+        </w:rPr>
+        <w:t>통해</w:t>
+      </w:r>
+      <w:r>
+        <w:rPr>
+          <w:rFonts w:hint="eastAsia"/>
+          <w:lang w:eastAsia="ko-KR"/>
+        </w:rPr>
+        <w:t xml:space="preserve"> </w:t>
+      </w:r>
+      <w:r>
+        <w:rPr>
+          <w:rFonts w:hint="eastAsia"/>
+          <w:lang w:eastAsia="ko-KR"/>
+        </w:rPr>
+        <w:t>고객이</w:t>
+      </w:r>
+      <w:r>
+        <w:rPr>
+          <w:rFonts w:hint="eastAsia"/>
+          <w:lang w:eastAsia="ko-KR"/>
+        </w:rPr>
+        <w:t xml:space="preserve"> </w:t>
+      </w:r>
+      <w:r>
+        <w:rPr>
+          <w:rFonts w:hint="eastAsia"/>
+          <w:lang w:eastAsia="ko-KR"/>
+        </w:rPr>
+        <w:t>추가적인</w:t>
+      </w:r>
+      <w:r>
+        <w:rPr>
+          <w:rFonts w:hint="eastAsia"/>
+          <w:lang w:eastAsia="ko-KR"/>
+        </w:rPr>
+        <w:t xml:space="preserve"> </w:t>
+      </w:r>
+      <w:r>
+        <w:rPr>
+          <w:rFonts w:hint="eastAsia"/>
+          <w:lang w:eastAsia="ko-KR"/>
+        </w:rPr>
+        <w:t>문신</w:t>
+      </w:r>
+      <w:r>
+        <w:rPr>
+          <w:rFonts w:hint="eastAsia"/>
+          <w:lang w:eastAsia="ko-KR"/>
+        </w:rPr>
+        <w:t xml:space="preserve"> </w:t>
+      </w:r>
+      <w:r>
+        <w:rPr>
+          <w:rFonts w:hint="eastAsia"/>
+          <w:lang w:eastAsia="ko-KR"/>
+        </w:rPr>
+        <w:t>시술</w:t>
+      </w:r>
+      <w:r>
+        <w:rPr>
+          <w:rFonts w:hint="eastAsia"/>
+          <w:lang w:eastAsia="ko-KR"/>
+        </w:rPr>
+        <w:t xml:space="preserve"> </w:t>
+      </w:r>
+      <w:r>
+        <w:rPr>
+          <w:rFonts w:hint="eastAsia"/>
+          <w:lang w:eastAsia="ko-KR"/>
+        </w:rPr>
+        <w:t>또는</w:t>
+      </w:r>
+      <w:r>
+        <w:rPr>
+          <w:rFonts w:hint="eastAsia"/>
+          <w:lang w:eastAsia="ko-KR"/>
+        </w:rPr>
+        <w:t xml:space="preserve"> </w:t>
+      </w:r>
+      <w:r>
+        <w:rPr>
+          <w:rFonts w:hint="eastAsia"/>
+          <w:lang w:eastAsia="ko-KR"/>
+        </w:rPr>
+        <w:t>효과적인</w:t>
+      </w:r>
+      <w:r>
+        <w:rPr>
+          <w:rFonts w:hint="eastAsia"/>
+          <w:lang w:eastAsia="ko-KR"/>
+        </w:rPr>
+        <w:t xml:space="preserve"> </w:t>
+      </w:r>
+      <w:r>
+        <w:rPr>
+          <w:rFonts w:hint="eastAsia"/>
+          <w:lang w:eastAsia="ko-KR"/>
+        </w:rPr>
+        <w:t>문신</w:t>
+      </w:r>
+      <w:r>
+        <w:rPr>
+          <w:rFonts w:hint="eastAsia"/>
+          <w:lang w:eastAsia="ko-KR"/>
+        </w:rPr>
+        <w:t xml:space="preserve"> </w:t>
+      </w:r>
+      <w:r>
+        <w:rPr>
+          <w:rFonts w:hint="eastAsia"/>
+          <w:lang w:eastAsia="ko-KR"/>
+        </w:rPr>
+        <w:t>제거에</w:t>
+      </w:r>
+      <w:r>
+        <w:rPr>
+          <w:rFonts w:hint="eastAsia"/>
+          <w:lang w:eastAsia="ko-KR"/>
+        </w:rPr>
+        <w:t xml:space="preserve"> </w:t>
+      </w:r>
+      <w:r>
+        <w:rPr>
+          <w:rFonts w:hint="eastAsia"/>
+          <w:lang w:eastAsia="ko-KR"/>
+        </w:rPr>
+        <w:t>이용할</w:t>
+      </w:r>
+      <w:r>
+        <w:rPr>
+          <w:rFonts w:hint="eastAsia"/>
+          <w:lang w:eastAsia="ko-KR"/>
+        </w:rPr>
+        <w:t xml:space="preserve"> </w:t>
+      </w:r>
+      <w:r>
+        <w:rPr>
+          <w:rFonts w:hint="eastAsia"/>
+          <w:lang w:eastAsia="ko-KR"/>
+        </w:rPr>
+        <w:t>수</w:t>
+      </w:r>
+      <w:r>
+        <w:rPr>
+          <w:rFonts w:hint="eastAsia"/>
+          <w:lang w:eastAsia="ko-KR"/>
+        </w:rPr>
+        <w:t xml:space="preserve"> </w:t>
+      </w:r>
+      <w:r>
+        <w:rPr>
+          <w:rFonts w:hint="eastAsia"/>
+          <w:lang w:eastAsia="ko-KR"/>
+        </w:rPr>
+        <w:t>있도록</w:t>
+      </w:r>
+      <w:r>
+        <w:rPr>
+          <w:rFonts w:hint="eastAsia"/>
+          <w:lang w:eastAsia="ko-KR"/>
+        </w:rPr>
+        <w:t xml:space="preserve"> </w:t>
+      </w:r>
+      <w:r>
+        <w:rPr>
+          <w:rFonts w:hint="eastAsia"/>
+          <w:lang w:eastAsia="ko-KR"/>
+        </w:rPr>
+        <w:t>돕는다</w:t>
+      </w:r>
+      <w:r>
+        <w:rPr>
+          <w:rFonts w:hint="eastAsia"/>
+          <w:lang w:eastAsia="ko-KR"/>
+        </w:rPr>
+        <w:t>.</w:t>
+      </w:r>
+    </w:p>
+    <w:p>
+      <w:pPr>
+        <w:pStyle w:val="a5"/>
+        <w:numPr>
+          <w:ilvl w:val="1"/>
+          <w:numId w:val="14"/>
+        </w:numPr>
+        <w:ind w:leftChars="0"/>
+        <w:rPr>
+          <w:lang w:eastAsia="ko-KR"/>
+        </w:rPr>
+      </w:pPr>
+      <w:r>
+        <w:rPr>
+          <w:rFonts w:hint="eastAsia"/>
+          <w:lang w:eastAsia="ko-KR"/>
+        </w:rPr>
+        <w:t>웹</w:t>
+      </w:r>
+      <w:r>
+        <w:rPr>
+          <w:rFonts w:hint="eastAsia"/>
+          <w:lang w:eastAsia="ko-KR"/>
+        </w:rPr>
+        <w:t xml:space="preserve"> </w:t>
+      </w:r>
+      <w:r>
+        <w:rPr>
+          <w:rFonts w:hint="eastAsia"/>
+          <w:lang w:eastAsia="ko-KR"/>
+        </w:rPr>
+        <w:t>페이지를</w:t>
+      </w:r>
+      <w:r>
+        <w:rPr>
+          <w:rFonts w:hint="eastAsia"/>
+          <w:lang w:eastAsia="ko-KR"/>
+        </w:rPr>
+        <w:t xml:space="preserve"> </w:t>
+      </w:r>
+      <w:r>
+        <w:rPr>
+          <w:rFonts w:hint="eastAsia"/>
+          <w:lang w:eastAsia="ko-KR"/>
+        </w:rPr>
+        <w:t>통해</w:t>
+      </w:r>
+      <w:r>
+        <w:rPr>
+          <w:rFonts w:hint="eastAsia"/>
+          <w:lang w:eastAsia="ko-KR"/>
+        </w:rPr>
+        <w:t xml:space="preserve"> </w:t>
+      </w:r>
+      <w:proofErr w:type="spellStart"/>
+      <w:r>
+        <w:rPr>
+          <w:rFonts w:hint="eastAsia"/>
+          <w:lang w:eastAsia="ko-KR"/>
+        </w:rPr>
+        <w:t>타투이스트에게</w:t>
+      </w:r>
+      <w:proofErr w:type="spellEnd"/>
+      <w:r>
+        <w:rPr>
+          <w:rFonts w:hint="eastAsia"/>
+          <w:lang w:eastAsia="ko-KR"/>
+        </w:rPr>
+        <w:t xml:space="preserve"> </w:t>
+      </w:r>
+      <w:r>
+        <w:rPr>
+          <w:rFonts w:hint="eastAsia"/>
+          <w:lang w:eastAsia="ko-KR"/>
+        </w:rPr>
+        <w:t>건강한</w:t>
+      </w:r>
+      <w:r>
+        <w:rPr>
+          <w:rFonts w:hint="eastAsia"/>
+          <w:lang w:eastAsia="ko-KR"/>
+        </w:rPr>
+        <w:t xml:space="preserve"> </w:t>
+      </w:r>
+      <w:proofErr w:type="spellStart"/>
+      <w:r>
+        <w:rPr>
+          <w:rFonts w:hint="eastAsia"/>
+          <w:lang w:eastAsia="ko-KR"/>
+        </w:rPr>
+        <w:t>타투</w:t>
+      </w:r>
+      <w:proofErr w:type="spellEnd"/>
+      <w:r>
+        <w:rPr>
+          <w:rFonts w:hint="eastAsia"/>
+          <w:lang w:eastAsia="ko-KR"/>
+        </w:rPr>
+        <w:t xml:space="preserve"> </w:t>
+      </w:r>
+      <w:r>
+        <w:rPr>
+          <w:rFonts w:hint="eastAsia"/>
+          <w:lang w:eastAsia="ko-KR"/>
+        </w:rPr>
+        <w:t>문화를</w:t>
+      </w:r>
+      <w:r>
+        <w:rPr>
+          <w:rFonts w:hint="eastAsia"/>
+          <w:lang w:eastAsia="ko-KR"/>
+        </w:rPr>
+        <w:t xml:space="preserve"> </w:t>
+      </w:r>
+      <w:r>
+        <w:rPr>
+          <w:rFonts w:hint="eastAsia"/>
+          <w:lang w:eastAsia="ko-KR"/>
+        </w:rPr>
+        <w:t>선도할</w:t>
+      </w:r>
+      <w:r>
+        <w:rPr>
+          <w:rFonts w:hint="eastAsia"/>
+          <w:lang w:eastAsia="ko-KR"/>
+        </w:rPr>
+        <w:t xml:space="preserve"> </w:t>
+      </w:r>
+      <w:r>
+        <w:rPr>
+          <w:rFonts w:hint="eastAsia"/>
+          <w:lang w:eastAsia="ko-KR"/>
+        </w:rPr>
+        <w:t>수</w:t>
+      </w:r>
+      <w:r>
+        <w:rPr>
+          <w:rFonts w:hint="eastAsia"/>
+          <w:lang w:eastAsia="ko-KR"/>
+        </w:rPr>
+        <w:t xml:space="preserve"> </w:t>
+      </w:r>
+      <w:r>
+        <w:rPr>
+          <w:rFonts w:hint="eastAsia"/>
+          <w:lang w:eastAsia="ko-KR"/>
+        </w:rPr>
+        <w:t>있도록</w:t>
+      </w:r>
+      <w:r>
+        <w:rPr>
+          <w:rFonts w:hint="eastAsia"/>
+          <w:lang w:eastAsia="ko-KR"/>
+        </w:rPr>
+        <w:t xml:space="preserve"> </w:t>
+      </w:r>
+      <w:r>
+        <w:rPr>
+          <w:rFonts w:hint="eastAsia"/>
+          <w:lang w:eastAsia="ko-KR"/>
+        </w:rPr>
+        <w:t>돕는다</w:t>
+      </w:r>
+      <w:r>
+        <w:rPr>
+          <w:rFonts w:hint="eastAsia"/>
+          <w:lang w:eastAsia="ko-KR"/>
+        </w:rPr>
+        <w:t>.</w:t>
+      </w:r>
+      <w:r>
+        <w:rPr>
+          <w:lang w:eastAsia="ko-KR"/>
+        </w:rPr>
+        <w:t xml:space="preserve"> </w:t>
+      </w:r>
+    </w:p>
+    <w:p>
+      <w:pPr>
+        <w:rPr>
+          <w:rFonts w:hint="eastAsia"/>
+          <w:lang w:eastAsia="ko-KR"/>
+        </w:rPr>
+      </w:pPr>
+    </w:p>
+    <w:p>
+      <w:pPr>
+        <w:pStyle w:val="a5"/>
         <w:numPr>
           <w:ilvl w:val="0"/>
           <w:numId w:val="1"/>
@@ -1445,31 +4589,90 @@
           <w:rFonts w:hint="eastAsia"/>
           <w:lang w:eastAsia="ko-KR"/>
         </w:rPr>
-        <w:t>개발</w:t>
-      </w:r>
-      <w:r>
-        <w:rPr>
-          <w:lang w:eastAsia="ko-KR"/>
-        </w:rPr>
-        <w:t xml:space="preserve"> </w:t>
-      </w:r>
-      <w:r>
-        <w:rPr>
-          <w:rFonts w:hint="eastAsia"/>
-          <w:lang w:eastAsia="ko-KR"/>
-        </w:rPr>
-        <w:t>일정</w:t>
+        <w:t>시스템</w:t>
+      </w:r>
+      <w:r>
+        <w:rPr>
+          <w:rFonts w:hint="eastAsia"/>
+          <w:lang w:eastAsia="ko-KR"/>
+        </w:rPr>
+        <w:t xml:space="preserve"> </w:t>
+      </w:r>
+      <w:r>
+        <w:rPr>
+          <w:rFonts w:hint="eastAsia"/>
+          <w:lang w:eastAsia="ko-KR"/>
+        </w:rPr>
+        <w:t>구성도</w:t>
       </w:r>
     </w:p>
     <w:p>
       <w:pPr>
-        <w:pStyle w:val="a3"/>
+        <w:rPr>
+          <w:rFonts w:hint="eastAsia"/>
+          <w:lang w:eastAsia="ko-KR"/>
+        </w:rPr>
+      </w:pPr>
+      <w:r>
+        <w:rPr>
+          <w:rFonts w:hint="eastAsia"/>
+          <w:noProof/>
+          <w:lang w:eastAsia="ko-KR"/>
+        </w:rPr>
+        <w:lastRenderedPageBreak/>
+        <w:drawing>
+          <wp:inline distT="0" distB="0" distL="0" distR="0" wp14:anchorId="7120D7F0" wp14:editId="0651C33F">
+            <wp:extent cx="5731510" cy="3689350"/>
+            <wp:effectExtent l="0" t="0" r="0" b="6350"/>
+            <wp:docPr id="2" name="그림 2"/>
+            <wp:cNvGraphicFramePr>
+              <a:graphicFrameLocks xmlns:a="http://schemas.openxmlformats.org/drawingml/2006/main" noChangeAspect="1"/>
+            </wp:cNvGraphicFramePr>
+            <a:graphic xmlns:a="http://schemas.openxmlformats.org/drawingml/2006/main">
+              <a:graphicData uri="http://schemas.openxmlformats.org/drawingml/2006/picture">
+                <pic:pic xmlns:pic="http://schemas.openxmlformats.org/drawingml/2006/picture">
+                  <pic:nvPicPr>
+                    <pic:cNvPr id="2" name="그림 2"/>
+                    <pic:cNvPicPr/>
+                  </pic:nvPicPr>
+                  <pic:blipFill>
+                    <a:blip r:embed="rId7">
+                      <a:extLst>
+                        <a:ext uri="{28A0092B-C50C-407E-A947-70E740481C1C}">
+                          <a14:useLocalDpi xmlns:a14="http://schemas.microsoft.com/office/drawing/2010/main" val="0"/>
+                        </a:ext>
+                      </a:extLst>
+                    </a:blip>
+                    <a:stretch>
+                      <a:fillRect/>
+                    </a:stretch>
+                  </pic:blipFill>
+                  <pic:spPr>
+                    <a:xfrm>
+                      <a:off x="0" y="0"/>
+                      <a:ext cx="5731510" cy="3689350"/>
+                    </a:xfrm>
+                    <a:prstGeom prst="rect">
+                      <a:avLst/>
+                    </a:prstGeom>
+                  </pic:spPr>
+                </pic:pic>
+              </a:graphicData>
+            </a:graphic>
+          </wp:inline>
+        </w:drawing>
+      </w:r>
+    </w:p>
+    <w:p>
+      <w:pPr>
+        <w:pStyle w:val="a5"/>
         <w:numPr>
           <w:ilvl w:val="0"/>
           <w:numId w:val="1"/>
         </w:numPr>
         <w:ind w:leftChars="0"/>
         <w:rPr>
+          <w:rFonts w:hint="eastAsia"/>
           <w:lang w:eastAsia="ko-KR"/>
         </w:rPr>
       </w:pPr>
@@ -1482,22 +4685,78 @@
       </w:r>
       <w:r>
         <w:rPr>
-          <w:rFonts w:hint="eastAsia"/>
-          <w:lang w:eastAsia="ko-KR"/>
-        </w:rPr>
-        <w:t xml:space="preserve"> </w:t>
-      </w:r>
-      <w:r>
-        <w:rPr>
-          <w:rFonts w:hint="eastAsia"/>
-          <w:lang w:eastAsia="ko-KR"/>
-        </w:rPr>
-        <w:t>내용</w:t>
+          <w:lang w:eastAsia="ko-KR"/>
+        </w:rPr>
+        <w:t xml:space="preserve"> </w:t>
+      </w:r>
+      <w:r>
+        <w:rPr>
+          <w:rFonts w:hint="eastAsia"/>
+          <w:lang w:eastAsia="ko-KR"/>
+        </w:rPr>
+        <w:t>일정</w:t>
       </w:r>
     </w:p>
     <w:p>
       <w:pPr>
-        <w:pStyle w:val="a3"/>
+        <w:rPr>
+          <w:rFonts w:hint="eastAsia"/>
+          <w:lang w:eastAsia="ko-KR"/>
+        </w:rPr>
+      </w:pPr>
+      <w:r>
+        <w:rPr>
+          <w:b/>
+          <w:bCs/>
+          <w:iCs/>
+          <w:noProof/>
+        </w:rPr>
+        <w:drawing>
+          <wp:inline distT="0" distB="0" distL="0" distR="0" wp14:anchorId="3B6F238E" wp14:editId="02A4432B">
+            <wp:extent cx="6231751" cy="2844385"/>
+            <wp:effectExtent l="0" t="0" r="4445" b="635"/>
+            <wp:docPr id="7" name="그림 7"/>
+            <wp:cNvGraphicFramePr>
+              <a:graphicFrameLocks xmlns:a="http://schemas.openxmlformats.org/drawingml/2006/main" noChangeAspect="1"/>
+            </wp:cNvGraphicFramePr>
+            <a:graphic xmlns:a="http://schemas.openxmlformats.org/drawingml/2006/main">
+              <a:graphicData uri="http://schemas.openxmlformats.org/drawingml/2006/picture">
+                <pic:pic xmlns:pic="http://schemas.openxmlformats.org/drawingml/2006/picture">
+                  <pic:nvPicPr>
+                    <pic:cNvPr id="7" name="그림 7"/>
+                    <pic:cNvPicPr/>
+                  </pic:nvPicPr>
+                  <pic:blipFill>
+                    <a:blip r:embed="rId8" cstate="print">
+                      <a:extLst>
+                        <a:ext uri="{28A0092B-C50C-407E-A947-70E740481C1C}">
+                          <a14:useLocalDpi xmlns:a14="http://schemas.microsoft.com/office/drawing/2010/main" val="0"/>
+                        </a:ext>
+                      </a:extLst>
+                    </a:blip>
+                    <a:stretch>
+                      <a:fillRect/>
+                    </a:stretch>
+                  </pic:blipFill>
+                  <pic:spPr>
+                    <a:xfrm>
+                      <a:off x="0" y="0"/>
+                      <a:ext cx="6252036" cy="2853644"/>
+                    </a:xfrm>
+                    <a:prstGeom prst="rect">
+                      <a:avLst/>
+                    </a:prstGeom>
+                  </pic:spPr>
+                </pic:pic>
+              </a:graphicData>
+            </a:graphic>
+          </wp:inline>
+        </w:drawing>
+      </w:r>
+    </w:p>
+    <w:p>
+      <w:pPr>
+        <w:pStyle w:val="a5"/>
         <w:numPr>
           <w:ilvl w:val="0"/>
           <w:numId w:val="1"/>
@@ -1512,17 +4771,201 @@
           <w:rFonts w:hint="eastAsia"/>
           <w:lang w:eastAsia="ko-KR"/>
         </w:rPr>
-        <w:t>부록</w:t>
+        <w:t>개발</w:t>
+      </w:r>
+      <w:r>
+        <w:rPr>
+          <w:rFonts w:hint="eastAsia"/>
+          <w:lang w:eastAsia="ko-KR"/>
+        </w:rPr>
+        <w:t xml:space="preserve"> </w:t>
+      </w:r>
+      <w:r>
+        <w:rPr>
+          <w:rFonts w:hint="eastAsia"/>
+          <w:lang w:eastAsia="ko-KR"/>
+        </w:rPr>
+        <w:t>내용</w:t>
       </w:r>
     </w:p>
     <w:p>
       <w:pPr>
-        <w:ind w:left="400"/>
-        <w:rPr>
-          <w:rFonts w:hint="eastAsia"/>
-          <w:lang w:eastAsia="ko-KR"/>
-        </w:rPr>
-      </w:pPr>
+        <w:pStyle w:val="a5"/>
+        <w:numPr>
+          <w:ilvl w:val="0"/>
+          <w:numId w:val="14"/>
+        </w:numPr>
+        <w:ind w:leftChars="0"/>
+        <w:rPr>
+          <w:rFonts w:hint="eastAsia"/>
+          <w:lang w:eastAsia="ko-KR"/>
+        </w:rPr>
+      </w:pPr>
+    </w:p>
+    <w:p>
+      <w:pPr>
+        <w:pStyle w:val="a5"/>
+        <w:numPr>
+          <w:ilvl w:val="0"/>
+          <w:numId w:val="1"/>
+        </w:numPr>
+        <w:ind w:leftChars="0"/>
+        <w:rPr>
+          <w:lang w:eastAsia="ko-KR"/>
+        </w:rPr>
+      </w:pPr>
+      <w:r>
+        <w:rPr>
+          <w:rFonts w:hint="eastAsia"/>
+          <w:lang w:eastAsia="ko-KR"/>
+        </w:rPr>
+        <w:t>부록</w:t>
+      </w:r>
+    </w:p>
+    <w:p>
+      <w:pPr>
+        <w:pStyle w:val="a5"/>
+        <w:numPr>
+          <w:ilvl w:val="0"/>
+          <w:numId w:val="14"/>
+        </w:numPr>
+        <w:ind w:leftChars="0"/>
+        <w:rPr>
+          <w:lang w:eastAsia="ko-KR"/>
+        </w:rPr>
+      </w:pPr>
+      <w:r>
+        <w:rPr>
+          <w:rFonts w:hint="eastAsia"/>
+          <w:lang w:eastAsia="ko-KR"/>
+        </w:rPr>
+        <w:t>유저</w:t>
+      </w:r>
+      <w:r>
+        <w:rPr>
+          <w:rFonts w:hint="eastAsia"/>
+          <w:lang w:eastAsia="ko-KR"/>
+        </w:rPr>
+        <w:t xml:space="preserve"> </w:t>
+      </w:r>
+      <w:proofErr w:type="spellStart"/>
+      <w:r>
+        <w:rPr>
+          <w:rFonts w:hint="eastAsia"/>
+          <w:lang w:eastAsia="ko-KR"/>
+        </w:rPr>
+        <w:t>메뉴얼</w:t>
+      </w:r>
+      <w:proofErr w:type="spellEnd"/>
+    </w:p>
+    <w:p>
+      <w:pPr>
+        <w:pStyle w:val="a5"/>
+        <w:numPr>
+          <w:ilvl w:val="0"/>
+          <w:numId w:val="14"/>
+        </w:numPr>
+        <w:ind w:leftChars="0"/>
+        <w:rPr>
+          <w:lang w:eastAsia="ko-KR"/>
+        </w:rPr>
+      </w:pPr>
+      <w:proofErr w:type="spellStart"/>
+      <w:r>
+        <w:rPr>
+          <w:rFonts w:hint="eastAsia"/>
+          <w:lang w:eastAsia="ko-KR"/>
+        </w:rPr>
+        <w:t>타투이스트</w:t>
+      </w:r>
+      <w:proofErr w:type="spellEnd"/>
+      <w:r>
+        <w:rPr>
+          <w:rFonts w:hint="eastAsia"/>
+          <w:lang w:eastAsia="ko-KR"/>
+        </w:rPr>
+        <w:t xml:space="preserve"> </w:t>
+      </w:r>
+      <w:proofErr w:type="spellStart"/>
+      <w:r>
+        <w:rPr>
+          <w:rFonts w:hint="eastAsia"/>
+          <w:lang w:eastAsia="ko-KR"/>
+        </w:rPr>
+        <w:t>메뉴얼</w:t>
+      </w:r>
+      <w:proofErr w:type="spellEnd"/>
+    </w:p>
+    <w:p>
+      <w:pPr>
+        <w:pStyle w:val="a5"/>
+        <w:numPr>
+          <w:ilvl w:val="0"/>
+          <w:numId w:val="14"/>
+        </w:numPr>
+        <w:ind w:leftChars="0"/>
+        <w:rPr>
+          <w:lang w:eastAsia="ko-KR"/>
+        </w:rPr>
+      </w:pPr>
+      <w:r>
+        <w:rPr>
+          <w:rFonts w:hint="eastAsia"/>
+          <w:lang w:eastAsia="ko-KR"/>
+        </w:rPr>
+        <w:t>관리자</w:t>
+      </w:r>
+      <w:r>
+        <w:rPr>
+          <w:rFonts w:hint="eastAsia"/>
+          <w:lang w:eastAsia="ko-KR"/>
+        </w:rPr>
+        <w:t xml:space="preserve"> </w:t>
+      </w:r>
+      <w:proofErr w:type="spellStart"/>
+      <w:r>
+        <w:rPr>
+          <w:rFonts w:hint="eastAsia"/>
+          <w:lang w:eastAsia="ko-KR"/>
+        </w:rPr>
+        <w:t>메뉴얼</w:t>
+      </w:r>
+      <w:proofErr w:type="spellEnd"/>
+    </w:p>
+    <w:p>
+      <w:pPr>
+        <w:pStyle w:val="a5"/>
+        <w:numPr>
+          <w:ilvl w:val="0"/>
+          <w:numId w:val="14"/>
+        </w:numPr>
+        <w:ind w:leftChars="0"/>
+        <w:rPr>
+          <w:rFonts w:hint="eastAsia"/>
+          <w:lang w:eastAsia="ko-KR"/>
+        </w:rPr>
+      </w:pPr>
+      <w:r>
+        <w:rPr>
+          <w:rFonts w:hint="eastAsia"/>
+          <w:lang w:eastAsia="ko-KR"/>
+        </w:rPr>
+        <w:t>참고</w:t>
+      </w:r>
+      <w:r>
+        <w:rPr>
+          <w:rFonts w:hint="eastAsia"/>
+          <w:lang w:eastAsia="ko-KR"/>
+        </w:rPr>
+        <w:t xml:space="preserve"> </w:t>
+      </w:r>
+      <w:r>
+        <w:rPr>
+          <w:rFonts w:hint="eastAsia"/>
+          <w:lang w:eastAsia="ko-KR"/>
+        </w:rPr>
+        <w:t>문헌</w:t>
+      </w:r>
     </w:p>
     <w:sectPr>
       <w:pgSz w:w="11906" w:h="16838"/>
@@ -1537,6 +4980,371 @@
 <file path=word/numbering.xml><?xml version="1.0" encoding="utf-8"?>
 <w:numbering xmlns:wpc="http://schemas.microsoft.com/office/word/2010/wordprocessingCanvas" xmlns:cx="http://schemas.microsoft.com/office/drawing/2014/chartex" xmlns:cx1="http://schemas.microsoft.com/office/drawing/2015/9/8/chartex" xmlns:cx2="http://schemas.microsoft.com/office/drawing/2015/10/21/chartex" xmlns:cx3="http://schemas.microsoft.com/office/drawing/2016/5/9/chartex" xmlns:cx4="http://schemas.microsoft.com/office/drawing/2016/5/10/chartex" xmlns:cx5="http://schemas.microsoft.com/office/drawing/2016/5/11/chartex" xmlns:cx6="http://schemas.microsoft.com/office/drawing/2016/5/12/chartex" xmlns:cx7="http://schemas.microsoft.com/office/drawing/2016/5/13/chartex" xmlns:cx8="http://schemas.microsoft.com/office/drawing/2016/5/14/chartex" xmlns:mc="http://schemas.openxmlformats.org/markup-compatibility/2006" xmlns:aink="http://schemas.microsoft.com/office/drawing/2016/ink" xmlns:am3d="http://schemas.microsoft.com/office/drawing/2017/model3d" xmlns:o="urn:schemas-microsoft-com:office:office" xmlns:r="http://schemas.openxmlformats.org/officeDocument/2006/relationships" xmlns:m="http://schemas.openxmlformats.org/officeDocument/2006/math" xmlns:v="urn:schemas-microsoft-com:vml" xmlns:wp14="http://schemas.microsoft.com/office/word/2010/wordprocessingDrawing" xmlns:wp="http://schemas.openxmlformats.org/drawingml/2006/wordprocessingDrawing" xmlns:w10="urn:schemas-microsoft-com:office:word" xmlns:w="http://schemas.openxmlformats.org/wordprocessingml/2006/main" xmlns:w14="http://schemas.microsoft.com/office/word/2010/wordml" xmlns:w15="http://schemas.microsoft.com/office/word/2012/wordml" xmlns:w16cex="http://schemas.microsoft.com/office/word/2018/wordml/cex" xmlns:w16cid="http://schemas.microsoft.com/office/word/2016/wordml/cid" xmlns:w16="http://schemas.microsoft.com/office/word/2018/wordml" xmlns:w16sdtdh="http://schemas.microsoft.com/office/word/2020/wordml/sdtdatahash" xmlns:w16se="http://schemas.microsoft.com/office/word/2015/wordml/symex" xmlns:wpg="http://schemas.microsoft.com/office/word/2010/wordprocessingGroup" xmlns:wpi="http://schemas.microsoft.com/office/word/2010/wordprocessingInk" xmlns:wne="http://schemas.microsoft.com/office/word/2006/wordml" xmlns:wps="http://schemas.microsoft.com/office/word/2010/wordprocessingShape" mc:Ignorable="w14 w15 w16se w16cid w16 w16cex w16sdtdh wp14">
   <w:abstractNum w:abstractNumId="0" w15:restartNumberingAfterBreak="0">
+    <w:nsid w:val="FFFFFF7C"/>
+    <w:multiLevelType w:val="singleLevel"/>
+    <w:tmpl w:val="F15E4CB2"/>
+    <w:lvl w:ilvl="0">
+      <w:start w:val="1"/>
+      <w:numFmt w:val="decimal"/>
+      <w:lvlText w:val="%1."/>
+      <w:lvlJc w:val="left"/>
+      <w:pPr>
+        <w:tabs>
+          <w:tab w:val="num" w:pos="2062"/>
+        </w:tabs>
+        <w:ind w:leftChars="1000" w:left="2062" w:hangingChars="200" w:hanging="360"/>
+      </w:pPr>
+    </w:lvl>
+  </w:abstractNum>
+  <w:abstractNum w:abstractNumId="1" w15:restartNumberingAfterBreak="0">
+    <w:nsid w:val="FFFFFF7D"/>
+    <w:multiLevelType w:val="singleLevel"/>
+    <w:tmpl w:val="D39A7AEA"/>
+    <w:lvl w:ilvl="0">
+      <w:start w:val="1"/>
+      <w:numFmt w:val="decimal"/>
+      <w:lvlText w:val="%1."/>
+      <w:lvlJc w:val="left"/>
+      <w:pPr>
+        <w:tabs>
+          <w:tab w:val="num" w:pos="1637"/>
+        </w:tabs>
+        <w:ind w:leftChars="800" w:left="1637" w:hangingChars="200" w:hanging="360"/>
+      </w:pPr>
+    </w:lvl>
+  </w:abstractNum>
+  <w:abstractNum w:abstractNumId="2" w15:restartNumberingAfterBreak="0">
+    <w:nsid w:val="FFFFFF7E"/>
+    <w:multiLevelType w:val="singleLevel"/>
+    <w:tmpl w:val="E0522C58"/>
+    <w:lvl w:ilvl="0">
+      <w:start w:val="1"/>
+      <w:numFmt w:val="decimal"/>
+      <w:lvlText w:val="%1."/>
+      <w:lvlJc w:val="left"/>
+      <w:pPr>
+        <w:tabs>
+          <w:tab w:val="num" w:pos="1212"/>
+        </w:tabs>
+        <w:ind w:leftChars="600" w:left="1212" w:hangingChars="200" w:hanging="360"/>
+      </w:pPr>
+    </w:lvl>
+  </w:abstractNum>
+  <w:abstractNum w:abstractNumId="3" w15:restartNumberingAfterBreak="0">
+    <w:nsid w:val="FFFFFF7F"/>
+    <w:multiLevelType w:val="singleLevel"/>
+    <w:tmpl w:val="711493B0"/>
+    <w:lvl w:ilvl="0">
+      <w:start w:val="1"/>
+      <w:numFmt w:val="decimal"/>
+      <w:lvlText w:val="%1."/>
+      <w:lvlJc w:val="left"/>
+      <w:pPr>
+        <w:tabs>
+          <w:tab w:val="num" w:pos="786"/>
+        </w:tabs>
+        <w:ind w:leftChars="400" w:left="786" w:hangingChars="200" w:hanging="360"/>
+      </w:pPr>
+    </w:lvl>
+  </w:abstractNum>
+  <w:abstractNum w:abstractNumId="4" w15:restartNumberingAfterBreak="0">
+    <w:nsid w:val="FFFFFF80"/>
+    <w:multiLevelType w:val="singleLevel"/>
+    <w:tmpl w:val="2EA26B7C"/>
+    <w:lvl w:ilvl="0">
+      <w:start w:val="1"/>
+      <w:numFmt w:val="bullet"/>
+      <w:lvlText w:val=""/>
+      <w:lvlJc w:val="left"/>
+      <w:pPr>
+        <w:tabs>
+          <w:tab w:val="num" w:pos="2062"/>
+        </w:tabs>
+        <w:ind w:leftChars="1000" w:left="2062" w:hangingChars="200" w:hanging="360"/>
+      </w:pPr>
+      <w:rPr>
+        <w:rFonts w:ascii="Wingdings" w:hAnsi="Wingdings" w:hint="default"/>
+      </w:rPr>
+    </w:lvl>
+  </w:abstractNum>
+  <w:abstractNum w:abstractNumId="5" w15:restartNumberingAfterBreak="0">
+    <w:nsid w:val="FFFFFF81"/>
+    <w:multiLevelType w:val="singleLevel"/>
+    <w:tmpl w:val="F4C6F9A2"/>
+    <w:lvl w:ilvl="0">
+      <w:start w:val="1"/>
+      <w:numFmt w:val="bullet"/>
+      <w:lvlText w:val=""/>
+      <w:lvlJc w:val="left"/>
+      <w:pPr>
+        <w:tabs>
+          <w:tab w:val="num" w:pos="1637"/>
+        </w:tabs>
+        <w:ind w:leftChars="800" w:left="1637" w:hangingChars="200" w:hanging="360"/>
+      </w:pPr>
+      <w:rPr>
+        <w:rFonts w:ascii="Wingdings" w:hAnsi="Wingdings" w:hint="default"/>
+      </w:rPr>
+    </w:lvl>
+  </w:abstractNum>
+  <w:abstractNum w:abstractNumId="6" w15:restartNumberingAfterBreak="0">
+    <w:nsid w:val="FFFFFF82"/>
+    <w:multiLevelType w:val="singleLevel"/>
+    <w:tmpl w:val="561247E6"/>
+    <w:lvl w:ilvl="0">
+      <w:start w:val="1"/>
+      <w:numFmt w:val="bullet"/>
+      <w:lvlText w:val=""/>
+      <w:lvlJc w:val="left"/>
+      <w:pPr>
+        <w:tabs>
+          <w:tab w:val="num" w:pos="1212"/>
+        </w:tabs>
+        <w:ind w:leftChars="600" w:left="1212" w:hangingChars="200" w:hanging="360"/>
+      </w:pPr>
+      <w:rPr>
+        <w:rFonts w:ascii="Wingdings" w:hAnsi="Wingdings" w:hint="default"/>
+      </w:rPr>
+    </w:lvl>
+  </w:abstractNum>
+  <w:abstractNum w:abstractNumId="7" w15:restartNumberingAfterBreak="0">
+    <w:nsid w:val="FFFFFF83"/>
+    <w:multiLevelType w:val="singleLevel"/>
+    <w:tmpl w:val="B10A3EC2"/>
+    <w:lvl w:ilvl="0">
+      <w:start w:val="1"/>
+      <w:numFmt w:val="bullet"/>
+      <w:lvlText w:val=""/>
+      <w:lvlJc w:val="left"/>
+      <w:pPr>
+        <w:tabs>
+          <w:tab w:val="num" w:pos="786"/>
+        </w:tabs>
+        <w:ind w:leftChars="400" w:left="786" w:hangingChars="200" w:hanging="360"/>
+      </w:pPr>
+      <w:rPr>
+        <w:rFonts w:ascii="Wingdings" w:hAnsi="Wingdings" w:hint="default"/>
+      </w:rPr>
+    </w:lvl>
+  </w:abstractNum>
+  <w:abstractNum w:abstractNumId="8" w15:restartNumberingAfterBreak="0">
+    <w:nsid w:val="FFFFFF88"/>
+    <w:multiLevelType w:val="singleLevel"/>
+    <w:tmpl w:val="FB92C9D4"/>
+    <w:lvl w:ilvl="0">
+      <w:start w:val="1"/>
+      <w:numFmt w:val="decimal"/>
+      <w:pStyle w:val="a"/>
+      <w:lvlText w:val="%1."/>
+      <w:lvlJc w:val="left"/>
+      <w:pPr>
+        <w:tabs>
+          <w:tab w:val="num" w:pos="361"/>
+        </w:tabs>
+        <w:ind w:leftChars="200" w:left="361" w:hangingChars="200" w:hanging="360"/>
+      </w:pPr>
+    </w:lvl>
+  </w:abstractNum>
+  <w:abstractNum w:abstractNumId="9" w15:restartNumberingAfterBreak="0">
+    <w:nsid w:val="FFFFFF89"/>
+    <w:multiLevelType w:val="singleLevel"/>
+    <w:tmpl w:val="1FB6FCE4"/>
+    <w:lvl w:ilvl="0">
+      <w:start w:val="1"/>
+      <w:numFmt w:val="bullet"/>
+      <w:pStyle w:val="a0"/>
+      <w:lvlText w:val=""/>
+      <w:lvlJc w:val="left"/>
+      <w:pPr>
+        <w:tabs>
+          <w:tab w:val="num" w:pos="361"/>
+        </w:tabs>
+        <w:ind w:leftChars="200" w:left="361" w:hangingChars="200" w:hanging="360"/>
+      </w:pPr>
+      <w:rPr>
+        <w:rFonts w:ascii="Wingdings" w:hAnsi="Wingdings" w:hint="default"/>
+      </w:rPr>
+    </w:lvl>
+  </w:abstractNum>
+  <w:abstractNum w:abstractNumId="10" w15:restartNumberingAfterBreak="0">
+    <w:nsid w:val="05AB1678"/>
+    <w:multiLevelType w:val="hybridMultilevel"/>
+    <w:tmpl w:val="79ECF9AC"/>
+    <w:lvl w:ilvl="0" w:tplc="95E63870">
+      <w:start w:val="1"/>
+      <w:numFmt w:val="decimal"/>
+      <w:lvlText w:val="%1."/>
+      <w:lvlJc w:val="left"/>
+      <w:pPr>
+        <w:ind w:left="760" w:hanging="360"/>
+      </w:pPr>
+      <w:rPr>
+        <w:rFonts w:hint="default"/>
+      </w:rPr>
+    </w:lvl>
+    <w:lvl w:ilvl="1" w:tplc="04090019" w:tentative="1">
+      <w:start w:val="1"/>
+      <w:numFmt w:val="upperLetter"/>
+      <w:lvlText w:val="%2."/>
+      <w:lvlJc w:val="left"/>
+      <w:pPr>
+        <w:ind w:left="1200" w:hanging="400"/>
+      </w:pPr>
+    </w:lvl>
+    <w:lvl w:ilvl="2" w:tplc="0409001B" w:tentative="1">
+      <w:start w:val="1"/>
+      <w:numFmt w:val="lowerRoman"/>
+      <w:lvlText w:val="%3."/>
+      <w:lvlJc w:val="right"/>
+      <w:pPr>
+        <w:ind w:left="1600" w:hanging="400"/>
+      </w:pPr>
+    </w:lvl>
+    <w:lvl w:ilvl="3" w:tplc="0409000F" w:tentative="1">
+      <w:start w:val="1"/>
+      <w:numFmt w:val="decimal"/>
+      <w:lvlText w:val="%4."/>
+      <w:lvlJc w:val="left"/>
+      <w:pPr>
+        <w:ind w:left="2000" w:hanging="400"/>
+      </w:pPr>
+    </w:lvl>
+    <w:lvl w:ilvl="4" w:tplc="04090019" w:tentative="1">
+      <w:start w:val="1"/>
+      <w:numFmt w:val="upperLetter"/>
+      <w:lvlText w:val="%5."/>
+      <w:lvlJc w:val="left"/>
+      <w:pPr>
+        <w:ind w:left="2400" w:hanging="400"/>
+      </w:pPr>
+    </w:lvl>
+    <w:lvl w:ilvl="5" w:tplc="0409001B" w:tentative="1">
+      <w:start w:val="1"/>
+      <w:numFmt w:val="lowerRoman"/>
+      <w:lvlText w:val="%6."/>
+      <w:lvlJc w:val="right"/>
+      <w:pPr>
+        <w:ind w:left="2800" w:hanging="400"/>
+      </w:pPr>
+    </w:lvl>
+    <w:lvl w:ilvl="6" w:tplc="0409000F" w:tentative="1">
+      <w:start w:val="1"/>
+      <w:numFmt w:val="decimal"/>
+      <w:lvlText w:val="%7."/>
+      <w:lvlJc w:val="left"/>
+      <w:pPr>
+        <w:ind w:left="3200" w:hanging="400"/>
+      </w:pPr>
+    </w:lvl>
+    <w:lvl w:ilvl="7" w:tplc="04090019" w:tentative="1">
+      <w:start w:val="1"/>
+      <w:numFmt w:val="upperLetter"/>
+      <w:lvlText w:val="%8."/>
+      <w:lvlJc w:val="left"/>
+      <w:pPr>
+        <w:ind w:left="3600" w:hanging="400"/>
+      </w:pPr>
+    </w:lvl>
+    <w:lvl w:ilvl="8" w:tplc="0409001B" w:tentative="1">
+      <w:start w:val="1"/>
+      <w:numFmt w:val="lowerRoman"/>
+      <w:lvlText w:val="%9."/>
+      <w:lvlJc w:val="right"/>
+      <w:pPr>
+        <w:ind w:left="4000" w:hanging="400"/>
+      </w:pPr>
+    </w:lvl>
+  </w:abstractNum>
+  <w:abstractNum w:abstractNumId="11" w15:restartNumberingAfterBreak="0">
+    <w:nsid w:val="2995783C"/>
+    <w:multiLevelType w:val="hybridMultilevel"/>
+    <w:tmpl w:val="56128376"/>
+    <w:lvl w:ilvl="0" w:tplc="E4E6F1A2">
+      <w:start w:val="1"/>
+      <w:numFmt w:val="decimal"/>
+      <w:lvlText w:val="%1."/>
+      <w:lvlJc w:val="left"/>
+      <w:pPr>
+        <w:ind w:left="760" w:hanging="360"/>
+      </w:pPr>
+      <w:rPr>
+        <w:rFonts w:hint="default"/>
+      </w:rPr>
+    </w:lvl>
+    <w:lvl w:ilvl="1" w:tplc="04090019" w:tentative="1">
+      <w:start w:val="1"/>
+      <w:numFmt w:val="upperLetter"/>
+      <w:lvlText w:val="%2."/>
+      <w:lvlJc w:val="left"/>
+      <w:pPr>
+        <w:ind w:left="1200" w:hanging="400"/>
+      </w:pPr>
+    </w:lvl>
+    <w:lvl w:ilvl="2" w:tplc="0409001B" w:tentative="1">
+      <w:start w:val="1"/>
+      <w:numFmt w:val="lowerRoman"/>
+      <w:lvlText w:val="%3."/>
+      <w:lvlJc w:val="right"/>
+      <w:pPr>
+        <w:ind w:left="1600" w:hanging="400"/>
+      </w:pPr>
+    </w:lvl>
+    <w:lvl w:ilvl="3" w:tplc="0409000F" w:tentative="1">
+      <w:start w:val="1"/>
+      <w:numFmt w:val="decimal"/>
+      <w:lvlText w:val="%4."/>
+      <w:lvlJc w:val="left"/>
+      <w:pPr>
+        <w:ind w:left="2000" w:hanging="400"/>
+      </w:pPr>
+    </w:lvl>
+    <w:lvl w:ilvl="4" w:tplc="04090019" w:tentative="1">
+      <w:start w:val="1"/>
+      <w:numFmt w:val="upperLetter"/>
+      <w:lvlText w:val="%5."/>
+      <w:lvlJc w:val="left"/>
+      <w:pPr>
+        <w:ind w:left="2400" w:hanging="400"/>
+      </w:pPr>
+    </w:lvl>
+    <w:lvl w:ilvl="5" w:tplc="0409001B" w:tentative="1">
+      <w:start w:val="1"/>
+      <w:numFmt w:val="lowerRoman"/>
+      <w:lvlText w:val="%6."/>
+      <w:lvlJc w:val="right"/>
+      <w:pPr>
+        <w:ind w:left="2800" w:hanging="400"/>
+      </w:pPr>
+    </w:lvl>
+    <w:lvl w:ilvl="6" w:tplc="0409000F" w:tentative="1">
+      <w:start w:val="1"/>
+      <w:numFmt w:val="decimal"/>
+      <w:lvlText w:val="%7."/>
+      <w:lvlJc w:val="left"/>
+      <w:pPr>
+        <w:ind w:left="3200" w:hanging="400"/>
+      </w:pPr>
+    </w:lvl>
+    <w:lvl w:ilvl="7" w:tplc="04090019" w:tentative="1">
+      <w:start w:val="1"/>
+      <w:numFmt w:val="upperLetter"/>
+      <w:lvlText w:val="%8."/>
+      <w:lvlJc w:val="left"/>
+      <w:pPr>
+        <w:ind w:left="3600" w:hanging="400"/>
+      </w:pPr>
+    </w:lvl>
+    <w:lvl w:ilvl="8" w:tplc="0409001B" w:tentative="1">
+      <w:start w:val="1"/>
+      <w:numFmt w:val="lowerRoman"/>
+      <w:lvlText w:val="%9."/>
+      <w:lvlJc w:val="right"/>
+      <w:pPr>
+        <w:ind w:left="4000" w:hanging="400"/>
+      </w:pPr>
+    </w:lvl>
+  </w:abstractNum>
+  <w:abstractNum w:abstractNumId="12" w15:restartNumberingAfterBreak="0">
     <w:nsid w:val="6D745109"/>
     <w:multiLevelType w:val="hybridMultilevel"/>
     <w:tmpl w:val="23A28B40"/>
@@ -1625,8 +5433,160 @@
       </w:pPr>
     </w:lvl>
   </w:abstractNum>
+  <w:abstractNum w:abstractNumId="13" w15:restartNumberingAfterBreak="0">
+    <w:nsid w:val="79981FA5"/>
+    <w:multiLevelType w:val="hybridMultilevel"/>
+    <w:tmpl w:val="5A469D74"/>
+    <w:lvl w:ilvl="0" w:tplc="078831F8">
+      <w:start w:val="2"/>
+      <w:numFmt w:val="bullet"/>
+      <w:lvlText w:val=""/>
+      <w:lvlJc w:val="left"/>
+      <w:pPr>
+        <w:ind w:left="760" w:hanging="360"/>
+      </w:pPr>
+      <w:rPr>
+        <w:rFonts w:ascii="Wingdings" w:eastAsiaTheme="minorEastAsia" w:hAnsi="Wingdings" w:cstheme="minorBidi" w:hint="default"/>
+      </w:rPr>
+    </w:lvl>
+    <w:lvl w:ilvl="1" w:tplc="04090003">
+      <w:start w:val="1"/>
+      <w:numFmt w:val="bullet"/>
+      <w:lvlText w:val=""/>
+      <w:lvlJc w:val="left"/>
+      <w:pPr>
+        <w:ind w:left="1200" w:hanging="400"/>
+      </w:pPr>
+      <w:rPr>
+        <w:rFonts w:ascii="Wingdings" w:hAnsi="Wingdings" w:hint="default"/>
+      </w:rPr>
+    </w:lvl>
+    <w:lvl w:ilvl="2" w:tplc="04090005" w:tentative="1">
+      <w:start w:val="1"/>
+      <w:numFmt w:val="bullet"/>
+      <w:lvlText w:val=""/>
+      <w:lvlJc w:val="left"/>
+      <w:pPr>
+        <w:ind w:left="1600" w:hanging="400"/>
+      </w:pPr>
+      <w:rPr>
+        <w:rFonts w:ascii="Wingdings" w:hAnsi="Wingdings" w:hint="default"/>
+      </w:rPr>
+    </w:lvl>
+    <w:lvl w:ilvl="3" w:tplc="04090001" w:tentative="1">
+      <w:start w:val="1"/>
+      <w:numFmt w:val="bullet"/>
+      <w:lvlText w:val=""/>
+      <w:lvlJc w:val="left"/>
+      <w:pPr>
+        <w:ind w:left="2000" w:hanging="400"/>
+      </w:pPr>
+      <w:rPr>
+        <w:rFonts w:ascii="Wingdings" w:hAnsi="Wingdings" w:hint="default"/>
+      </w:rPr>
+    </w:lvl>
+    <w:lvl w:ilvl="4" w:tplc="04090003" w:tentative="1">
+      <w:start w:val="1"/>
+      <w:numFmt w:val="bullet"/>
+      <w:lvlText w:val=""/>
+      <w:lvlJc w:val="left"/>
+      <w:pPr>
+        <w:ind w:left="2400" w:hanging="400"/>
+      </w:pPr>
+      <w:rPr>
+        <w:rFonts w:ascii="Wingdings" w:hAnsi="Wingdings" w:hint="default"/>
+      </w:rPr>
+    </w:lvl>
+    <w:lvl w:ilvl="5" w:tplc="04090005" w:tentative="1">
+      <w:start w:val="1"/>
+      <w:numFmt w:val="bullet"/>
+      <w:lvlText w:val=""/>
+      <w:lvlJc w:val="left"/>
+      <w:pPr>
+        <w:ind w:left="2800" w:hanging="400"/>
+      </w:pPr>
+      <w:rPr>
+        <w:rFonts w:ascii="Wingdings" w:hAnsi="Wingdings" w:hint="default"/>
+      </w:rPr>
+    </w:lvl>
+    <w:lvl w:ilvl="6" w:tplc="04090001" w:tentative="1">
+      <w:start w:val="1"/>
+      <w:numFmt w:val="bullet"/>
+      <w:lvlText w:val=""/>
+      <w:lvlJc w:val="left"/>
+      <w:pPr>
+        <w:ind w:left="3200" w:hanging="400"/>
+      </w:pPr>
+      <w:rPr>
+        <w:rFonts w:ascii="Wingdings" w:hAnsi="Wingdings" w:hint="default"/>
+      </w:rPr>
+    </w:lvl>
+    <w:lvl w:ilvl="7" w:tplc="04090003" w:tentative="1">
+      <w:start w:val="1"/>
+      <w:numFmt w:val="bullet"/>
+      <w:lvlText w:val=""/>
+      <w:lvlJc w:val="left"/>
+      <w:pPr>
+        <w:ind w:left="3600" w:hanging="400"/>
+      </w:pPr>
+      <w:rPr>
+        <w:rFonts w:ascii="Wingdings" w:hAnsi="Wingdings" w:hint="default"/>
+      </w:rPr>
+    </w:lvl>
+    <w:lvl w:ilvl="8" w:tplc="04090005" w:tentative="1">
+      <w:start w:val="1"/>
+      <w:numFmt w:val="bullet"/>
+      <w:lvlText w:val=""/>
+      <w:lvlJc w:val="left"/>
+      <w:pPr>
+        <w:ind w:left="4000" w:hanging="400"/>
+      </w:pPr>
+      <w:rPr>
+        <w:rFonts w:ascii="Wingdings" w:hAnsi="Wingdings" w:hint="default"/>
+      </w:rPr>
+    </w:lvl>
+  </w:abstractNum>
   <w:num w:numId="1" w16cid:durableId="1810244853">
+    <w:abstractNumId w:val="12"/>
+  </w:num>
+  <w:num w:numId="2" w16cid:durableId="121309380">
+    <w:abstractNumId w:val="11"/>
+  </w:num>
+  <w:num w:numId="3" w16cid:durableId="1944536860">
+    <w:abstractNumId w:val="10"/>
+  </w:num>
+  <w:num w:numId="4" w16cid:durableId="8069770">
     <w:abstractNumId w:val="0"/>
+  </w:num>
+  <w:num w:numId="5" w16cid:durableId="398066380">
+    <w:abstractNumId w:val="1"/>
+  </w:num>
+  <w:num w:numId="6" w16cid:durableId="285818566">
+    <w:abstractNumId w:val="2"/>
+  </w:num>
+  <w:num w:numId="7" w16cid:durableId="2054303159">
+    <w:abstractNumId w:val="3"/>
+  </w:num>
+  <w:num w:numId="8" w16cid:durableId="1345327848">
+    <w:abstractNumId w:val="8"/>
+  </w:num>
+  <w:num w:numId="9" w16cid:durableId="1334837914">
+    <w:abstractNumId w:val="4"/>
+  </w:num>
+  <w:num w:numId="10" w16cid:durableId="885801698">
+    <w:abstractNumId w:val="5"/>
+  </w:num>
+  <w:num w:numId="11" w16cid:durableId="1468085103">
+    <w:abstractNumId w:val="6"/>
+  </w:num>
+  <w:num w:numId="12" w16cid:durableId="1231161856">
+    <w:abstractNumId w:val="7"/>
+  </w:num>
+  <w:num w:numId="13" w16cid:durableId="782043224">
+    <w:abstractNumId w:val="9"/>
+  </w:num>
+  <w:num w:numId="14" w16cid:durableId="868106947">
+    <w:abstractNumId w:val="13"/>
   </w:num>
 </w:numbering>
 </file>
@@ -2026,7 +5986,7 @@
     <w:lsdException w:name="Unresolved Mention" w:semiHidden="1" w:unhideWhenUsed="1"/>
     <w:lsdException w:name="Smart Link" w:semiHidden="1" w:unhideWhenUsed="1"/>
   </w:latentStyles>
-  <w:style w:type="paragraph" w:default="1" w:styleId="a">
+  <w:style w:type="paragraph" w:default="1" w:styleId="a1">
     <w:name w:val="Normal"/>
     <w:qFormat/>
     <w:pPr>
@@ -2036,13 +5996,46 @@
       <w:autoSpaceDN w:val="0"/>
     </w:pPr>
   </w:style>
-  <w:style w:type="character" w:default="1" w:styleId="a0">
+  <w:style w:type="paragraph" w:styleId="1">
+    <w:name w:val="heading 1"/>
+    <w:basedOn w:val="a1"/>
+    <w:next w:val="a1"/>
+    <w:link w:val="1Char"/>
+    <w:uiPriority w:val="9"/>
+    <w:qFormat/>
+    <w:rsid w:val="004130A2"/>
+    <w:pPr>
+      <w:keepNext/>
+      <w:outlineLvl w:val="0"/>
+    </w:pPr>
+    <w:rPr>
+      <w:rFonts w:asciiTheme="majorHAnsi" w:eastAsiaTheme="majorEastAsia" w:hAnsiTheme="majorHAnsi" w:cstheme="majorBidi"/>
+      <w:sz w:val="28"/>
+      <w:szCs w:val="28"/>
+    </w:rPr>
+  </w:style>
+  <w:style w:type="paragraph" w:styleId="7">
+    <w:name w:val="heading 7"/>
+    <w:basedOn w:val="a1"/>
+    <w:next w:val="a1"/>
+    <w:link w:val="7Char"/>
+    <w:uiPriority w:val="9"/>
+    <w:unhideWhenUsed/>
+    <w:qFormat/>
+    <w:rsid w:val="009026C1"/>
+    <w:pPr>
+      <w:keepNext/>
+      <w:ind w:leftChars="700" w:left="700" w:hangingChars="200" w:hanging="2000"/>
+      <w:outlineLvl w:val="6"/>
+    </w:pPr>
+  </w:style>
+  <w:style w:type="character" w:default="1" w:styleId="a2">
     <w:name w:val="Default Paragraph Font"/>
     <w:uiPriority w:val="1"/>
     <w:semiHidden/>
     <w:unhideWhenUsed/>
   </w:style>
-  <w:style w:type="table" w:default="1" w:styleId="a1">
+  <w:style w:type="table" w:default="1" w:styleId="a3">
     <w:name w:val="Normal Table"/>
     <w:uiPriority w:val="99"/>
     <w:semiHidden/>
@@ -2057,15 +6050,15 @@
       </w:tblCellMar>
     </w:tblPr>
   </w:style>
-  <w:style w:type="numbering" w:default="1" w:styleId="a2">
+  <w:style w:type="numbering" w:default="1" w:styleId="a4">
     <w:name w:val="No List"/>
     <w:uiPriority w:val="99"/>
     <w:semiHidden/>
     <w:unhideWhenUsed/>
   </w:style>
-  <w:style w:type="paragraph" w:styleId="a3">
+  <w:style w:type="paragraph" w:styleId="a5">
     <w:name w:val="List Paragraph"/>
-    <w:basedOn w:val="a"/>
+    <w:basedOn w:val="a1"/>
     <w:uiPriority w:val="34"/>
     <w:qFormat/>
     <w:rsid w:val="008A375D"/>
@@ -2073,9 +6066,9 @@
       <w:ind w:leftChars="400" w:left="800"/>
     </w:pPr>
   </w:style>
-  <w:style w:type="table" w:styleId="a4">
+  <w:style w:type="table" w:styleId="a6">
     <w:name w:val="Table Grid"/>
-    <w:basedOn w:val="a1"/>
+    <w:basedOn w:val="a3"/>
     <w:uiPriority w:val="39"/>
     <w:rsid w:val="00C80ECD"/>
     <w:tblPr>
@@ -2088,6 +6081,298 @@
         <w:insideV w:val="single" w:sz="4" w:space="0" w:color="auto"/>
       </w:tblBorders>
     </w:tblPr>
+  </w:style>
+  <w:style w:type="paragraph" w:styleId="10">
+    <w:name w:val="toc 1"/>
+    <w:basedOn w:val="a1"/>
+    <w:next w:val="a1"/>
+    <w:autoRedefine/>
+    <w:uiPriority w:val="39"/>
+    <w:unhideWhenUsed/>
+    <w:rsid w:val="004130A2"/>
+    <w:pPr>
+      <w:spacing w:before="120" w:after="120"/>
+      <w:jc w:val="left"/>
+    </w:pPr>
+    <w:rPr>
+      <w:rFonts w:cstheme="minorHAnsi"/>
+      <w:b/>
+      <w:bCs/>
+      <w:caps/>
+      <w:szCs w:val="20"/>
+    </w:rPr>
+  </w:style>
+  <w:style w:type="paragraph" w:styleId="2">
+    <w:name w:val="toc 2"/>
+    <w:basedOn w:val="a1"/>
+    <w:next w:val="a1"/>
+    <w:autoRedefine/>
+    <w:uiPriority w:val="39"/>
+    <w:unhideWhenUsed/>
+    <w:rsid w:val="004130A2"/>
+    <w:pPr>
+      <w:ind w:left="200"/>
+      <w:jc w:val="left"/>
+    </w:pPr>
+    <w:rPr>
+      <w:rFonts w:cstheme="minorHAnsi"/>
+      <w:smallCaps/>
+      <w:szCs w:val="20"/>
+    </w:rPr>
+  </w:style>
+  <w:style w:type="paragraph" w:styleId="3">
+    <w:name w:val="toc 3"/>
+    <w:basedOn w:val="a1"/>
+    <w:next w:val="a1"/>
+    <w:autoRedefine/>
+    <w:uiPriority w:val="39"/>
+    <w:unhideWhenUsed/>
+    <w:rsid w:val="004130A2"/>
+    <w:pPr>
+      <w:ind w:left="400"/>
+      <w:jc w:val="left"/>
+    </w:pPr>
+    <w:rPr>
+      <w:rFonts w:cstheme="minorHAnsi"/>
+      <w:i/>
+      <w:iCs/>
+      <w:szCs w:val="20"/>
+    </w:rPr>
+  </w:style>
+  <w:style w:type="paragraph" w:styleId="4">
+    <w:name w:val="toc 4"/>
+    <w:basedOn w:val="a1"/>
+    <w:next w:val="a1"/>
+    <w:autoRedefine/>
+    <w:uiPriority w:val="39"/>
+    <w:unhideWhenUsed/>
+    <w:rsid w:val="004130A2"/>
+    <w:pPr>
+      <w:ind w:left="600"/>
+      <w:jc w:val="left"/>
+    </w:pPr>
+    <w:rPr>
+      <w:rFonts w:cstheme="minorHAnsi"/>
+      <w:sz w:val="18"/>
+      <w:szCs w:val="18"/>
+    </w:rPr>
+  </w:style>
+  <w:style w:type="paragraph" w:styleId="5">
+    <w:name w:val="toc 5"/>
+    <w:basedOn w:val="a1"/>
+    <w:next w:val="a1"/>
+    <w:autoRedefine/>
+    <w:uiPriority w:val="39"/>
+    <w:unhideWhenUsed/>
+    <w:rsid w:val="004130A2"/>
+    <w:pPr>
+      <w:ind w:left="800"/>
+      <w:jc w:val="left"/>
+    </w:pPr>
+    <w:rPr>
+      <w:rFonts w:cstheme="minorHAnsi"/>
+      <w:sz w:val="18"/>
+      <w:szCs w:val="18"/>
+    </w:rPr>
+  </w:style>
+  <w:style w:type="paragraph" w:styleId="6">
+    <w:name w:val="toc 6"/>
+    <w:basedOn w:val="a1"/>
+    <w:next w:val="a1"/>
+    <w:autoRedefine/>
+    <w:uiPriority w:val="39"/>
+    <w:unhideWhenUsed/>
+    <w:rsid w:val="004130A2"/>
+    <w:pPr>
+      <w:ind w:left="1000"/>
+      <w:jc w:val="left"/>
+    </w:pPr>
+    <w:rPr>
+      <w:rFonts w:cstheme="minorHAnsi"/>
+      <w:sz w:val="18"/>
+      <w:szCs w:val="18"/>
+    </w:rPr>
+  </w:style>
+  <w:style w:type="paragraph" w:styleId="70">
+    <w:name w:val="toc 7"/>
+    <w:basedOn w:val="a1"/>
+    <w:next w:val="a1"/>
+    <w:autoRedefine/>
+    <w:uiPriority w:val="39"/>
+    <w:unhideWhenUsed/>
+    <w:rsid w:val="004130A2"/>
+    <w:pPr>
+      <w:ind w:left="1200"/>
+      <w:jc w:val="left"/>
+    </w:pPr>
+    <w:rPr>
+      <w:rFonts w:cstheme="minorHAnsi"/>
+      <w:sz w:val="18"/>
+      <w:szCs w:val="18"/>
+    </w:rPr>
+  </w:style>
+  <w:style w:type="paragraph" w:styleId="8">
+    <w:name w:val="toc 8"/>
+    <w:basedOn w:val="a1"/>
+    <w:next w:val="a1"/>
+    <w:autoRedefine/>
+    <w:uiPriority w:val="39"/>
+    <w:unhideWhenUsed/>
+    <w:rsid w:val="004130A2"/>
+    <w:pPr>
+      <w:ind w:left="1400"/>
+      <w:jc w:val="left"/>
+    </w:pPr>
+    <w:rPr>
+      <w:rFonts w:cstheme="minorHAnsi"/>
+      <w:sz w:val="18"/>
+      <w:szCs w:val="18"/>
+    </w:rPr>
+  </w:style>
+  <w:style w:type="paragraph" w:styleId="9">
+    <w:name w:val="toc 9"/>
+    <w:basedOn w:val="a1"/>
+    <w:next w:val="a1"/>
+    <w:autoRedefine/>
+    <w:uiPriority w:val="39"/>
+    <w:unhideWhenUsed/>
+    <w:rsid w:val="004130A2"/>
+    <w:pPr>
+      <w:ind w:left="1600"/>
+      <w:jc w:val="left"/>
+    </w:pPr>
+    <w:rPr>
+      <w:rFonts w:cstheme="minorHAnsi"/>
+      <w:sz w:val="18"/>
+      <w:szCs w:val="18"/>
+    </w:rPr>
+  </w:style>
+  <w:style w:type="character" w:customStyle="1" w:styleId="1Char">
+    <w:name w:val="제목 1 Char"/>
+    <w:basedOn w:val="a2"/>
+    <w:link w:val="1"/>
+    <w:uiPriority w:val="9"/>
+    <w:rsid w:val="004130A2"/>
+    <w:rPr>
+      <w:rFonts w:asciiTheme="majorHAnsi" w:eastAsiaTheme="majorEastAsia" w:hAnsiTheme="majorHAnsi" w:cstheme="majorBidi"/>
+      <w:sz w:val="28"/>
+      <w:szCs w:val="28"/>
+    </w:rPr>
+  </w:style>
+  <w:style w:type="paragraph" w:styleId="a7">
+    <w:name w:val="Title"/>
+    <w:basedOn w:val="a1"/>
+    <w:next w:val="a1"/>
+    <w:link w:val="Char"/>
+    <w:uiPriority w:val="10"/>
+    <w:qFormat/>
+    <w:rsid w:val="004130A2"/>
+    <w:pPr>
+      <w:spacing w:before="240" w:after="120"/>
+      <w:jc w:val="center"/>
+      <w:outlineLvl w:val="0"/>
+    </w:pPr>
+    <w:rPr>
+      <w:rFonts w:asciiTheme="majorHAnsi" w:eastAsiaTheme="majorEastAsia" w:hAnsiTheme="majorHAnsi" w:cstheme="majorBidi"/>
+      <w:b/>
+      <w:bCs/>
+      <w:sz w:val="32"/>
+      <w:szCs w:val="32"/>
+    </w:rPr>
+  </w:style>
+  <w:style w:type="character" w:customStyle="1" w:styleId="Char">
+    <w:name w:val="제목 Char"/>
+    <w:basedOn w:val="a2"/>
+    <w:link w:val="a7"/>
+    <w:uiPriority w:val="10"/>
+    <w:rsid w:val="004130A2"/>
+    <w:rPr>
+      <w:rFonts w:asciiTheme="majorHAnsi" w:eastAsiaTheme="majorEastAsia" w:hAnsiTheme="majorHAnsi" w:cstheme="majorBidi"/>
+      <w:b/>
+      <w:bCs/>
+      <w:sz w:val="32"/>
+      <w:szCs w:val="32"/>
+    </w:rPr>
+  </w:style>
+  <w:style w:type="character" w:customStyle="1" w:styleId="7Char">
+    <w:name w:val="제목 7 Char"/>
+    <w:basedOn w:val="a2"/>
+    <w:link w:val="7"/>
+    <w:uiPriority w:val="9"/>
+    <w:rsid w:val="009026C1"/>
+  </w:style>
+  <w:style w:type="paragraph" w:styleId="a">
+    <w:name w:val="List Number"/>
+    <w:basedOn w:val="a1"/>
+    <w:uiPriority w:val="99"/>
+    <w:unhideWhenUsed/>
+    <w:rsid w:val="009026C1"/>
+    <w:pPr>
+      <w:numPr>
+        <w:numId w:val="8"/>
+      </w:numPr>
+      <w:contextualSpacing/>
+    </w:pPr>
+  </w:style>
+  <w:style w:type="paragraph" w:styleId="a8">
+    <w:name w:val="List"/>
+    <w:basedOn w:val="a1"/>
+    <w:uiPriority w:val="99"/>
+    <w:unhideWhenUsed/>
+    <w:rsid w:val="009026C1"/>
+    <w:pPr>
+      <w:ind w:leftChars="200" w:left="100" w:hangingChars="200" w:hanging="200"/>
+      <w:contextualSpacing/>
+    </w:pPr>
+  </w:style>
+  <w:style w:type="paragraph" w:styleId="20">
+    <w:name w:val="List 2"/>
+    <w:basedOn w:val="a1"/>
+    <w:uiPriority w:val="99"/>
+    <w:unhideWhenUsed/>
+    <w:rsid w:val="009026C1"/>
+    <w:pPr>
+      <w:ind w:leftChars="400" w:left="100" w:hangingChars="200" w:hanging="200"/>
+      <w:contextualSpacing/>
+    </w:pPr>
+  </w:style>
+  <w:style w:type="paragraph" w:styleId="a0">
+    <w:name w:val="List Bullet"/>
+    <w:basedOn w:val="a1"/>
+    <w:uiPriority w:val="99"/>
+    <w:unhideWhenUsed/>
+    <w:rsid w:val="009026C1"/>
+    <w:pPr>
+      <w:numPr>
+        <w:numId w:val="13"/>
+      </w:numPr>
+      <w:contextualSpacing/>
+    </w:pPr>
+  </w:style>
+  <w:style w:type="paragraph" w:customStyle="1" w:styleId="a9">
+    <w:name w:val="바탕글"/>
+    <w:rsid w:val="00B902B7"/>
+    <w:pPr>
+      <w:widowControl w:val="0"/>
+      <w:pBdr>
+        <w:top w:val="none" w:sz="2" w:space="0" w:color="000000"/>
+        <w:left w:val="none" w:sz="2" w:space="0" w:color="000000"/>
+        <w:bottom w:val="none" w:sz="2" w:space="0" w:color="000000"/>
+        <w:right w:val="none" w:sz="2" w:space="0" w:color="000000"/>
+      </w:pBdr>
+      <w:wordWrap w:val="0"/>
+      <w:autoSpaceDE w:val="0"/>
+      <w:autoSpaceDN w:val="0"/>
+      <w:spacing w:line="384" w:lineRule="auto"/>
+      <w:textAlignment w:val="baseline"/>
+    </w:pPr>
+    <w:rPr>
+      <w:rFonts w:ascii="함초롬바탕" w:eastAsia="함초롬바탕"/>
+      <w:color w:val="000000"/>
+      <w:szCs w:val="22"/>
+      <w:shd w:val="clear" w:color="000000" w:fill="auto"/>
+      <w:lang w:eastAsia="ko-KR"/>
+    </w:rPr>
   </w:style>
 </w:styles>
 </file>
@@ -2385,4 +6670,16 @@
     </a:ext>
   </a:extLst>
 </a:theme>
+</file>
+
+<file path=customXml/item1.xml><?xml version="1.0" encoding="utf-8"?>
+<b:Sources xmlns:b="http://schemas.openxmlformats.org/officeDocument/2006/bibliography" xmlns="http://schemas.openxmlformats.org/officeDocument/2006/bibliography" SelectedStyle="/APASixthEditionOfficeOnline.xsl" StyleName="APA" Version="6"/>
+</file>
+
+<file path=customXml/itemProps1.xml><?xml version="1.0" encoding="utf-8"?>
+<ds:datastoreItem xmlns:ds="http://schemas.openxmlformats.org/officeDocument/2006/customXml" ds:itemID="{0AFD26CE-CF57-B645-845B-C2BEE2FDD1D8}">
+  <ds:schemaRefs>
+    <ds:schemaRef ds:uri="http://schemas.openxmlformats.org/officeDocument/2006/bibliography"/>
+  </ds:schemaRefs>
+</ds:datastoreItem>
 </file>
</xml_diff>